<commit_message>
new version of information sheet
</commit_message>
<xml_diff>
--- a/Bot Wars (TU).docx
+++ b/Bot Wars (TU).docx
@@ -1,6 +1,6 @@
 
 <file path=word/document.xml><?xml version="1.0" encoding="utf-8"?>
-<w:document xmlns:wpc="http://schemas.microsoft.com/office/word/2010/wordprocessingCanvas" xmlns:cx="http://schemas.microsoft.com/office/drawing/2014/chartex" xmlns:cx1="http://schemas.microsoft.com/office/drawing/2015/9/8/chartex" xmlns:cx2="http://schemas.microsoft.com/office/drawing/2015/10/21/chartex" xmlns:cx3="http://schemas.microsoft.com/office/drawing/2016/5/9/chartex" xmlns:cx4="http://schemas.microsoft.com/office/drawing/2016/5/10/chartex" xmlns:cx5="http://schemas.microsoft.com/office/drawing/2016/5/11/chartex" xmlns:cx6="http://schemas.microsoft.com/office/drawing/2016/5/12/chartex" xmlns:cx7="http://schemas.microsoft.com/office/drawing/2016/5/13/chartex" xmlns:cx8="http://schemas.microsoft.com/office/drawing/2016/5/14/chartex" xmlns:mc="http://schemas.openxmlformats.org/markup-compatibility/2006" xmlns:aink="http://schemas.microsoft.com/office/drawing/2016/ink" xmlns:am3d="http://schemas.microsoft.com/office/drawing/2017/model3d" xmlns:o="urn:schemas-microsoft-com:office:office" xmlns:r="http://schemas.openxmlformats.org/officeDocument/2006/relationships" xmlns:m="http://schemas.openxmlformats.org/officeDocument/2006/math" xmlns:v="urn:schemas-microsoft-com:vml" xmlns:wp14="http://schemas.microsoft.com/office/word/2010/wordprocessingDrawing" xmlns:wp="http://schemas.openxmlformats.org/drawingml/2006/wordprocessingDrawing" xmlns:w10="urn:schemas-microsoft-com:office:word" xmlns:w="http://schemas.openxmlformats.org/wordprocessingml/2006/main" xmlns:w14="http://schemas.microsoft.com/office/word/2010/wordml" xmlns:w15="http://schemas.microsoft.com/office/word/2012/wordml" xmlns:w16cid="http://schemas.microsoft.com/office/word/2016/wordml/cid" xmlns:w16se="http://schemas.microsoft.com/office/word/2015/wordml/symex" xmlns:wpg="http://schemas.microsoft.com/office/word/2010/wordprocessingGroup" xmlns:wpi="http://schemas.microsoft.com/office/word/2010/wordprocessingInk" xmlns:wne="http://schemas.microsoft.com/office/word/2006/wordml" xmlns:wps="http://schemas.microsoft.com/office/word/2010/wordprocessingShape" mc:Ignorable="w14 w15 w16se w16cid wp14">
+<w:document xmlns:wpc="http://schemas.microsoft.com/office/word/2010/wordprocessingCanvas" xmlns:mc="http://schemas.openxmlformats.org/markup-compatibility/2006" xmlns:o="urn:schemas-microsoft-com:office:office" xmlns:r="http://schemas.openxmlformats.org/officeDocument/2006/relationships" xmlns:m="http://schemas.openxmlformats.org/officeDocument/2006/math" xmlns:v="urn:schemas-microsoft-com:vml" xmlns:wp14="http://schemas.microsoft.com/office/word/2010/wordprocessingDrawing" xmlns:wp="http://schemas.openxmlformats.org/drawingml/2006/wordprocessingDrawing" xmlns:w10="urn:schemas-microsoft-com:office:word" xmlns:w="http://schemas.openxmlformats.org/wordprocessingml/2006/main" xmlns:w14="http://schemas.microsoft.com/office/word/2010/wordml" xmlns:w15="http://schemas.microsoft.com/office/word/2012/wordml" xmlns:wpg="http://schemas.microsoft.com/office/word/2010/wordprocessingGroup" xmlns:wpi="http://schemas.microsoft.com/office/word/2010/wordprocessingInk" xmlns:wne="http://schemas.microsoft.com/office/word/2006/wordml" xmlns:wps="http://schemas.microsoft.com/office/word/2010/wordprocessingShape" mc:Ignorable="w14 w15 wp14">
   <w:body>
     <w:p>
       <w:pPr>
@@ -64,8 +64,6 @@
           <w:szCs w:val="22"/>
         </w:rPr>
       </w:pPr>
-      <w:bookmarkStart w:id="4" w:name="_GoBack"/>
-      <w:bookmarkEnd w:id="4"/>
     </w:p>
     <w:p>
       <w:pPr>
@@ -1016,7 +1014,7 @@
       </w:pPr>
     </w:p>
     <w:p>
-      <w:bookmarkStart w:id="5" w:name="_Toc450309374"/>
+      <w:bookmarkStart w:id="4" w:name="_Toc450309374"/>
       <w:r>
         <w:br w:type="page"/>
       </w:r>
@@ -1025,13 +1023,13 @@
       <w:pPr>
         <w:pStyle w:val="Heading2"/>
       </w:pPr>
-      <w:bookmarkStart w:id="6" w:name="_Toc529516010"/>
+      <w:bookmarkStart w:id="5" w:name="_Toc529516010"/>
       <w:r>
         <w:lastRenderedPageBreak/>
         <w:t>Game Rules</w:t>
       </w:r>
+      <w:bookmarkEnd w:id="4"/>
       <w:bookmarkEnd w:id="5"/>
-      <w:bookmarkEnd w:id="6"/>
     </w:p>
     <w:p>
       <w:pPr>
@@ -1551,19 +1549,7 @@
         <w:rPr>
           <w:lang w:val="en-GB"/>
         </w:rPr>
-        <w:t xml:space="preserve">.  If your opponent is flipped then they will be pushed </w:t>
-      </w:r>
-      <w:r>
-        <w:rPr>
-          <w:rStyle w:val="IntenseReference"/>
-        </w:rPr>
-        <w:t>back 2</w:t>
-      </w:r>
-      <w:r>
-        <w:rPr>
-          <w:lang w:val="en-GB"/>
-        </w:rPr>
-        <w:t xml:space="preserve"> squares.</w:t>
+        <w:t xml:space="preserve">.  </w:t>
       </w:r>
     </w:p>
     <w:p>
@@ -2213,14 +2199,14 @@
       <w:pPr>
         <w:pStyle w:val="Heading1"/>
       </w:pPr>
-      <w:bookmarkStart w:id="7" w:name="_Toc450309378"/>
-      <w:bookmarkStart w:id="8" w:name="_Toc529516011"/>
+      <w:bookmarkStart w:id="6" w:name="_Toc450309378"/>
+      <w:bookmarkStart w:id="7" w:name="_Toc529516011"/>
       <w:r>
         <w:lastRenderedPageBreak/>
         <w:t>Setup</w:t>
       </w:r>
+      <w:bookmarkEnd w:id="6"/>
       <w:bookmarkEnd w:id="7"/>
-      <w:bookmarkEnd w:id="8"/>
     </w:p>
     <w:p>
       <w:pPr>
@@ -2809,12 +2795,12 @@
       <w:pPr>
         <w:pStyle w:val="Heading1"/>
       </w:pPr>
-      <w:bookmarkStart w:id="9" w:name="_Toc529516012"/>
+      <w:bookmarkStart w:id="8" w:name="_Toc529516012"/>
       <w:r>
         <w:lastRenderedPageBreak/>
         <w:t>Getting Started</w:t>
       </w:r>
-      <w:bookmarkEnd w:id="9"/>
+      <w:bookmarkEnd w:id="8"/>
     </w:p>
     <w:p>
       <w:pPr>
@@ -3010,12 +2996,12 @@
       <w:pPr>
         <w:pStyle w:val="Heading1"/>
       </w:pPr>
-      <w:bookmarkStart w:id="10" w:name="_Toc529516013"/>
+      <w:bookmarkStart w:id="9" w:name="_Toc529516013"/>
       <w:r>
         <w:lastRenderedPageBreak/>
         <w:t>How the Game works</w:t>
       </w:r>
-      <w:bookmarkEnd w:id="10"/>
+      <w:bookmarkEnd w:id="9"/>
     </w:p>
     <w:p>
       <w:pPr>
@@ -3347,7 +3333,7 @@
           <w:lang w:val="en-GB"/>
         </w:rPr>
       </w:pPr>
-      <w:bookmarkStart w:id="11" w:name="_Toc450309379"/>
+      <w:bookmarkStart w:id="10" w:name="_Toc450309379"/>
       <w:r>
         <w:br w:type="page"/>
       </w:r>
@@ -3356,23 +3342,23 @@
       <w:pPr>
         <w:pStyle w:val="Heading1"/>
       </w:pPr>
-      <w:bookmarkStart w:id="12" w:name="_Toc529516014"/>
+      <w:bookmarkStart w:id="11" w:name="_Toc529516014"/>
       <w:r>
         <w:lastRenderedPageBreak/>
         <w:t>Hints</w:t>
       </w:r>
+      <w:bookmarkEnd w:id="10"/>
       <w:bookmarkEnd w:id="11"/>
+    </w:p>
+    <w:p>
+      <w:pPr>
+        <w:pStyle w:val="Heading2"/>
+      </w:pPr>
+      <w:bookmarkStart w:id="12" w:name="_Toc529516015"/>
+      <w:r>
+        <w:t>Testing your bot works</w:t>
+      </w:r>
       <w:bookmarkEnd w:id="12"/>
-    </w:p>
-    <w:p>
-      <w:pPr>
-        <w:pStyle w:val="Heading2"/>
-      </w:pPr>
-      <w:bookmarkStart w:id="13" w:name="_Toc529516015"/>
-      <w:r>
-        <w:t>Testing your bot works</w:t>
-      </w:r>
-      <w:bookmarkEnd w:id="13"/>
     </w:p>
     <w:p>
       <w:pPr>
@@ -3916,11 +3902,11 @@
       <w:pPr>
         <w:pStyle w:val="Heading2"/>
       </w:pPr>
-      <w:bookmarkStart w:id="14" w:name="_Toc529516016"/>
+      <w:bookmarkStart w:id="13" w:name="_Toc529516016"/>
       <w:r>
         <w:t>Cheat Central – how to win this thing</w:t>
       </w:r>
-      <w:bookmarkEnd w:id="14"/>
+      <w:bookmarkEnd w:id="13"/>
     </w:p>
     <w:p>
       <w:r>
@@ -4092,7 +4078,7 @@
       <w:pPr>
         <w:pStyle w:val="Heading2"/>
       </w:pPr>
-      <w:bookmarkStart w:id="15" w:name="_Toc529516017"/>
+      <w:bookmarkStart w:id="14" w:name="_Toc529516017"/>
       <w:r>
         <w:lastRenderedPageBreak/>
         <w:t>Moves matrix</w:t>
@@ -4100,7 +4086,7 @@
       <w:r>
         <w:t xml:space="preserve"> when opponent is not flipped</w:t>
       </w:r>
-      <w:bookmarkEnd w:id="15"/>
+      <w:bookmarkEnd w:id="14"/>
     </w:p>
     <w:p>
       <w:pPr>
@@ -5933,7 +5919,41 @@
                 <w:sz w:val="22"/>
                 <w:szCs w:val="22"/>
               </w:rPr>
-              <w:t>Your bot takes 5 damage and moves forward 1 square, their bot is shunted back 1 square</w:t>
+              <w:t xml:space="preserve">Your bot takes 5 damage and moves </w:t>
+            </w:r>
+            <w:r>
+              <w:rPr>
+                <w:rFonts w:ascii="Calibri" w:hAnsi="Calibri" w:cs="Calibri"/>
+                <w:sz w:val="22"/>
+                <w:szCs w:val="22"/>
+              </w:rPr>
+              <w:t xml:space="preserve">backwards </w:t>
+            </w:r>
+            <w:r>
+              <w:rPr>
+                <w:rFonts w:ascii="Calibri" w:hAnsi="Calibri" w:cs="Calibri"/>
+                <w:sz w:val="22"/>
+                <w:szCs w:val="22"/>
+              </w:rPr>
+              <w:t xml:space="preserve">1 square, their bot </w:t>
+            </w:r>
+            <w:r>
+              <w:rPr>
+                <w:rFonts w:ascii="Calibri" w:hAnsi="Calibri" w:cs="Calibri"/>
+                <w:sz w:val="22"/>
+                <w:szCs w:val="22"/>
+              </w:rPr>
+              <w:t>is shunted backwards 1 squa</w:t>
+            </w:r>
+            <w:bookmarkStart w:id="15" w:name="_GoBack"/>
+            <w:bookmarkEnd w:id="15"/>
+            <w:r>
+              <w:rPr>
+                <w:rFonts w:ascii="Calibri" w:hAnsi="Calibri" w:cs="Calibri"/>
+                <w:sz w:val="22"/>
+                <w:szCs w:val="22"/>
+              </w:rPr>
+              <w:t>re</w:t>
             </w:r>
           </w:p>
         </w:tc>
@@ -6511,7 +6531,23 @@
                 <w:sz w:val="22"/>
                 <w:szCs w:val="22"/>
               </w:rPr>
-              <w:t>Their bot is pushed backwards 2 squares</w:t>
+              <w:t xml:space="preserve">Their bot is pushed backwards </w:t>
+            </w:r>
+            <w:r>
+              <w:rPr>
+                <w:rFonts w:ascii="Calibri" w:hAnsi="Calibri" w:cs="Calibri"/>
+                <w:sz w:val="22"/>
+                <w:szCs w:val="22"/>
+              </w:rPr>
+              <w:t>1</w:t>
+            </w:r>
+            <w:r>
+              <w:rPr>
+                <w:rFonts w:ascii="Calibri" w:hAnsi="Calibri" w:cs="Calibri"/>
+                <w:sz w:val="22"/>
+                <w:szCs w:val="22"/>
+              </w:rPr>
+              <w:t xml:space="preserve"> squares</w:t>
             </w:r>
           </w:p>
         </w:tc>
@@ -6568,7 +6604,7 @@
 </file>
 
 <file path=word/endnotes.xml><?xml version="1.0" encoding="utf-8"?>
-<w:endnotes xmlns:wpc="http://schemas.microsoft.com/office/word/2010/wordprocessingCanvas" xmlns:cx="http://schemas.microsoft.com/office/drawing/2014/chartex" xmlns:cx1="http://schemas.microsoft.com/office/drawing/2015/9/8/chartex" xmlns:cx2="http://schemas.microsoft.com/office/drawing/2015/10/21/chartex" xmlns:cx3="http://schemas.microsoft.com/office/drawing/2016/5/9/chartex" xmlns:cx4="http://schemas.microsoft.com/office/drawing/2016/5/10/chartex" xmlns:cx5="http://schemas.microsoft.com/office/drawing/2016/5/11/chartex" xmlns:cx6="http://schemas.microsoft.com/office/drawing/2016/5/12/chartex" xmlns:cx7="http://schemas.microsoft.com/office/drawing/2016/5/13/chartex" xmlns:cx8="http://schemas.microsoft.com/office/drawing/2016/5/14/chartex" xmlns:mc="http://schemas.openxmlformats.org/markup-compatibility/2006" xmlns:aink="http://schemas.microsoft.com/office/drawing/2016/ink" xmlns:am3d="http://schemas.microsoft.com/office/drawing/2017/model3d" xmlns:o="urn:schemas-microsoft-com:office:office" xmlns:r="http://schemas.openxmlformats.org/officeDocument/2006/relationships" xmlns:m="http://schemas.openxmlformats.org/officeDocument/2006/math" xmlns:v="urn:schemas-microsoft-com:vml" xmlns:wp14="http://schemas.microsoft.com/office/word/2010/wordprocessingDrawing" xmlns:wp="http://schemas.openxmlformats.org/drawingml/2006/wordprocessingDrawing" xmlns:w10="urn:schemas-microsoft-com:office:word" xmlns:w="http://schemas.openxmlformats.org/wordprocessingml/2006/main" xmlns:w14="http://schemas.microsoft.com/office/word/2010/wordml" xmlns:w15="http://schemas.microsoft.com/office/word/2012/wordml" xmlns:w16cid="http://schemas.microsoft.com/office/word/2016/wordml/cid" xmlns:w16se="http://schemas.microsoft.com/office/word/2015/wordml/symex" xmlns:wpg="http://schemas.microsoft.com/office/word/2010/wordprocessingGroup" xmlns:wpi="http://schemas.microsoft.com/office/word/2010/wordprocessingInk" xmlns:wne="http://schemas.microsoft.com/office/word/2006/wordml" xmlns:wps="http://schemas.microsoft.com/office/word/2010/wordprocessingShape" mc:Ignorable="w14 w15 w16se w16cid wp14">
+<w:endnotes xmlns:wpc="http://schemas.microsoft.com/office/word/2010/wordprocessingCanvas" xmlns:mc="http://schemas.openxmlformats.org/markup-compatibility/2006" xmlns:o="urn:schemas-microsoft-com:office:office" xmlns:r="http://schemas.openxmlformats.org/officeDocument/2006/relationships" xmlns:m="http://schemas.openxmlformats.org/officeDocument/2006/math" xmlns:v="urn:schemas-microsoft-com:vml" xmlns:wp14="http://schemas.microsoft.com/office/word/2010/wordprocessingDrawing" xmlns:wp="http://schemas.openxmlformats.org/drawingml/2006/wordprocessingDrawing" xmlns:w10="urn:schemas-microsoft-com:office:word" xmlns:w="http://schemas.openxmlformats.org/wordprocessingml/2006/main" xmlns:w14="http://schemas.microsoft.com/office/word/2010/wordml" xmlns:w15="http://schemas.microsoft.com/office/word/2012/wordml" xmlns:wpg="http://schemas.microsoft.com/office/word/2010/wordprocessingGroup" xmlns:wpi="http://schemas.microsoft.com/office/word/2010/wordprocessingInk" xmlns:wne="http://schemas.microsoft.com/office/word/2006/wordml" xmlns:wps="http://schemas.microsoft.com/office/word/2010/wordprocessingShape" mc:Ignorable="w14 w15 wp14">
   <w:endnote w:type="separator" w:id="-1">
     <w:p>
       <w:r>
@@ -6587,7 +6623,7 @@
 </file>
 
 <file path=word/footnotes.xml><?xml version="1.0" encoding="utf-8"?>
-<w:footnotes xmlns:wpc="http://schemas.microsoft.com/office/word/2010/wordprocessingCanvas" xmlns:cx="http://schemas.microsoft.com/office/drawing/2014/chartex" xmlns:cx1="http://schemas.microsoft.com/office/drawing/2015/9/8/chartex" xmlns:cx2="http://schemas.microsoft.com/office/drawing/2015/10/21/chartex" xmlns:cx3="http://schemas.microsoft.com/office/drawing/2016/5/9/chartex" xmlns:cx4="http://schemas.microsoft.com/office/drawing/2016/5/10/chartex" xmlns:cx5="http://schemas.microsoft.com/office/drawing/2016/5/11/chartex" xmlns:cx6="http://schemas.microsoft.com/office/drawing/2016/5/12/chartex" xmlns:cx7="http://schemas.microsoft.com/office/drawing/2016/5/13/chartex" xmlns:cx8="http://schemas.microsoft.com/office/drawing/2016/5/14/chartex" xmlns:mc="http://schemas.openxmlformats.org/markup-compatibility/2006" xmlns:aink="http://schemas.microsoft.com/office/drawing/2016/ink" xmlns:am3d="http://schemas.microsoft.com/office/drawing/2017/model3d" xmlns:o="urn:schemas-microsoft-com:office:office" xmlns:r="http://schemas.openxmlformats.org/officeDocument/2006/relationships" xmlns:m="http://schemas.openxmlformats.org/officeDocument/2006/math" xmlns:v="urn:schemas-microsoft-com:vml" xmlns:wp14="http://schemas.microsoft.com/office/word/2010/wordprocessingDrawing" xmlns:wp="http://schemas.openxmlformats.org/drawingml/2006/wordprocessingDrawing" xmlns:w10="urn:schemas-microsoft-com:office:word" xmlns:w="http://schemas.openxmlformats.org/wordprocessingml/2006/main" xmlns:w14="http://schemas.microsoft.com/office/word/2010/wordml" xmlns:w15="http://schemas.microsoft.com/office/word/2012/wordml" xmlns:w16cid="http://schemas.microsoft.com/office/word/2016/wordml/cid" xmlns:w16se="http://schemas.microsoft.com/office/word/2015/wordml/symex" xmlns:wpg="http://schemas.microsoft.com/office/word/2010/wordprocessingGroup" xmlns:wpi="http://schemas.microsoft.com/office/word/2010/wordprocessingInk" xmlns:wne="http://schemas.microsoft.com/office/word/2006/wordml" xmlns:wps="http://schemas.microsoft.com/office/word/2010/wordprocessingShape" mc:Ignorable="w14 w15 w16se w16cid wp14">
+<w:footnotes xmlns:wpc="http://schemas.microsoft.com/office/word/2010/wordprocessingCanvas" xmlns:mc="http://schemas.openxmlformats.org/markup-compatibility/2006" xmlns:o="urn:schemas-microsoft-com:office:office" xmlns:r="http://schemas.openxmlformats.org/officeDocument/2006/relationships" xmlns:m="http://schemas.openxmlformats.org/officeDocument/2006/math" xmlns:v="urn:schemas-microsoft-com:vml" xmlns:wp14="http://schemas.microsoft.com/office/word/2010/wordprocessingDrawing" xmlns:wp="http://schemas.openxmlformats.org/drawingml/2006/wordprocessingDrawing" xmlns:w10="urn:schemas-microsoft-com:office:word" xmlns:w="http://schemas.openxmlformats.org/wordprocessingml/2006/main" xmlns:w14="http://schemas.microsoft.com/office/word/2010/wordml" xmlns:w15="http://schemas.microsoft.com/office/word/2012/wordml" xmlns:wpg="http://schemas.microsoft.com/office/word/2010/wordprocessingGroup" xmlns:wpi="http://schemas.microsoft.com/office/word/2010/wordprocessingInk" xmlns:wne="http://schemas.microsoft.com/office/word/2006/wordml" xmlns:wps="http://schemas.microsoft.com/office/word/2010/wordprocessingShape" mc:Ignorable="w14 w15 wp14">
   <w:footnote w:type="separator" w:id="-1">
     <w:p>
       <w:r>
@@ -6606,7 +6642,7 @@
 </file>
 
 <file path=word/header1.xml><?xml version="1.0" encoding="utf-8"?>
-<w:hdr xmlns:wpc="http://schemas.microsoft.com/office/word/2010/wordprocessingCanvas" xmlns:cx="http://schemas.microsoft.com/office/drawing/2014/chartex" xmlns:cx1="http://schemas.microsoft.com/office/drawing/2015/9/8/chartex" xmlns:cx2="http://schemas.microsoft.com/office/drawing/2015/10/21/chartex" xmlns:cx3="http://schemas.microsoft.com/office/drawing/2016/5/9/chartex" xmlns:cx4="http://schemas.microsoft.com/office/drawing/2016/5/10/chartex" xmlns:cx5="http://schemas.microsoft.com/office/drawing/2016/5/11/chartex" xmlns:cx6="http://schemas.microsoft.com/office/drawing/2016/5/12/chartex" xmlns:cx7="http://schemas.microsoft.com/office/drawing/2016/5/13/chartex" xmlns:cx8="http://schemas.microsoft.com/office/drawing/2016/5/14/chartex" xmlns:mc="http://schemas.openxmlformats.org/markup-compatibility/2006" xmlns:aink="http://schemas.microsoft.com/office/drawing/2016/ink" xmlns:am3d="http://schemas.microsoft.com/office/drawing/2017/model3d" xmlns:o="urn:schemas-microsoft-com:office:office" xmlns:r="http://schemas.openxmlformats.org/officeDocument/2006/relationships" xmlns:m="http://schemas.openxmlformats.org/officeDocument/2006/math" xmlns:v="urn:schemas-microsoft-com:vml" xmlns:wp14="http://schemas.microsoft.com/office/word/2010/wordprocessingDrawing" xmlns:wp="http://schemas.openxmlformats.org/drawingml/2006/wordprocessingDrawing" xmlns:w10="urn:schemas-microsoft-com:office:word" xmlns:w="http://schemas.openxmlformats.org/wordprocessingml/2006/main" xmlns:w14="http://schemas.microsoft.com/office/word/2010/wordml" xmlns:w15="http://schemas.microsoft.com/office/word/2012/wordml" xmlns:w16cid="http://schemas.microsoft.com/office/word/2016/wordml/cid" xmlns:w16se="http://schemas.microsoft.com/office/word/2015/wordml/symex" xmlns:wpg="http://schemas.microsoft.com/office/word/2010/wordprocessingGroup" xmlns:wpi="http://schemas.microsoft.com/office/word/2010/wordprocessingInk" xmlns:wne="http://schemas.microsoft.com/office/word/2006/wordml" xmlns:wps="http://schemas.microsoft.com/office/word/2010/wordprocessingShape" mc:Ignorable="w14 w15 w16se w16cid wp14">
+<w:hdr xmlns:wpc="http://schemas.microsoft.com/office/word/2010/wordprocessingCanvas" xmlns:mc="http://schemas.openxmlformats.org/markup-compatibility/2006" xmlns:o="urn:schemas-microsoft-com:office:office" xmlns:r="http://schemas.openxmlformats.org/officeDocument/2006/relationships" xmlns:m="http://schemas.openxmlformats.org/officeDocument/2006/math" xmlns:v="urn:schemas-microsoft-com:vml" xmlns:wp14="http://schemas.microsoft.com/office/word/2010/wordprocessingDrawing" xmlns:wp="http://schemas.openxmlformats.org/drawingml/2006/wordprocessingDrawing" xmlns:w10="urn:schemas-microsoft-com:office:word" xmlns:w="http://schemas.openxmlformats.org/wordprocessingml/2006/main" xmlns:w14="http://schemas.microsoft.com/office/word/2010/wordml" xmlns:w15="http://schemas.microsoft.com/office/word/2012/wordml" xmlns:wpg="http://schemas.microsoft.com/office/word/2010/wordprocessingGroup" xmlns:wpi="http://schemas.microsoft.com/office/word/2010/wordprocessingInk" xmlns:wne="http://schemas.microsoft.com/office/word/2006/wordml" xmlns:wps="http://schemas.microsoft.com/office/word/2010/wordprocessingShape" mc:Ignorable="w14 w15 wp14">
   <w:p>
     <w:pPr>
       <w:pStyle w:val="Header"/>
@@ -6677,7 +6713,7 @@
 </file>
 
 <file path=word/numbering.xml><?xml version="1.0" encoding="utf-8"?>
-<w:numbering xmlns:wpc="http://schemas.microsoft.com/office/word/2010/wordprocessingCanvas" xmlns:cx="http://schemas.microsoft.com/office/drawing/2014/chartex" xmlns:cx1="http://schemas.microsoft.com/office/drawing/2015/9/8/chartex" xmlns:cx2="http://schemas.microsoft.com/office/drawing/2015/10/21/chartex" xmlns:cx3="http://schemas.microsoft.com/office/drawing/2016/5/9/chartex" xmlns:cx4="http://schemas.microsoft.com/office/drawing/2016/5/10/chartex" xmlns:cx5="http://schemas.microsoft.com/office/drawing/2016/5/11/chartex" xmlns:cx6="http://schemas.microsoft.com/office/drawing/2016/5/12/chartex" xmlns:cx7="http://schemas.microsoft.com/office/drawing/2016/5/13/chartex" xmlns:cx8="http://schemas.microsoft.com/office/drawing/2016/5/14/chartex" xmlns:mc="http://schemas.openxmlformats.org/markup-compatibility/2006" xmlns:aink="http://schemas.microsoft.com/office/drawing/2016/ink" xmlns:am3d="http://schemas.microsoft.com/office/drawing/2017/model3d" xmlns:o="urn:schemas-microsoft-com:office:office" xmlns:r="http://schemas.openxmlformats.org/officeDocument/2006/relationships" xmlns:m="http://schemas.openxmlformats.org/officeDocument/2006/math" xmlns:v="urn:schemas-microsoft-com:vml" xmlns:wp14="http://schemas.microsoft.com/office/word/2010/wordprocessingDrawing" xmlns:wp="http://schemas.openxmlformats.org/drawingml/2006/wordprocessingDrawing" xmlns:w10="urn:schemas-microsoft-com:office:word" xmlns:w="http://schemas.openxmlformats.org/wordprocessingml/2006/main" xmlns:w14="http://schemas.microsoft.com/office/word/2010/wordml" xmlns:w15="http://schemas.microsoft.com/office/word/2012/wordml" xmlns:w16cid="http://schemas.microsoft.com/office/word/2016/wordml/cid" xmlns:w16se="http://schemas.microsoft.com/office/word/2015/wordml/symex" xmlns:wpg="http://schemas.microsoft.com/office/word/2010/wordprocessingGroup" xmlns:wpi="http://schemas.microsoft.com/office/word/2010/wordprocessingInk" xmlns:wne="http://schemas.microsoft.com/office/word/2006/wordml" xmlns:wps="http://schemas.microsoft.com/office/word/2010/wordprocessingShape" mc:Ignorable="w14 w15 w16se w16cid wp14">
+<w:numbering xmlns:wpc="http://schemas.microsoft.com/office/word/2010/wordprocessingCanvas" xmlns:mc="http://schemas.openxmlformats.org/markup-compatibility/2006" xmlns:o="urn:schemas-microsoft-com:office:office" xmlns:r="http://schemas.openxmlformats.org/officeDocument/2006/relationships" xmlns:m="http://schemas.openxmlformats.org/officeDocument/2006/math" xmlns:v="urn:schemas-microsoft-com:vml" xmlns:wp14="http://schemas.microsoft.com/office/word/2010/wordprocessingDrawing" xmlns:wp="http://schemas.openxmlformats.org/drawingml/2006/wordprocessingDrawing" xmlns:w10="urn:schemas-microsoft-com:office:word" xmlns:w="http://schemas.openxmlformats.org/wordprocessingml/2006/main" xmlns:w14="http://schemas.microsoft.com/office/word/2010/wordml" xmlns:w15="http://schemas.microsoft.com/office/word/2012/wordml" xmlns:wpg="http://schemas.microsoft.com/office/word/2010/wordprocessingGroup" xmlns:wpi="http://schemas.microsoft.com/office/word/2010/wordprocessingInk" xmlns:wne="http://schemas.microsoft.com/office/word/2006/wordml" xmlns:wps="http://schemas.microsoft.com/office/word/2010/wordprocessingShape" mc:Ignorable="w14 w15 wp14">
   <w:abstractNum w:abstractNumId="0" w15:restartNumberingAfterBreak="0">
     <w:nsid w:val="02AF1F2A"/>
     <w:multiLevelType w:val="multilevel"/>
@@ -9073,7 +9109,7 @@
 </file>
 
 <file path=word/styles.xml><?xml version="1.0" encoding="utf-8"?>
-<w:styles xmlns:mc="http://schemas.openxmlformats.org/markup-compatibility/2006" xmlns:r="http://schemas.openxmlformats.org/officeDocument/2006/relationships" xmlns:w="http://schemas.openxmlformats.org/wordprocessingml/2006/main" xmlns:w14="http://schemas.microsoft.com/office/word/2010/wordml" xmlns:w15="http://schemas.microsoft.com/office/word/2012/wordml" xmlns:w16cid="http://schemas.microsoft.com/office/word/2016/wordml/cid" xmlns:w16se="http://schemas.microsoft.com/office/word/2015/wordml/symex" mc:Ignorable="w14 w15 w16se w16cid">
+<w:styles xmlns:mc="http://schemas.openxmlformats.org/markup-compatibility/2006" xmlns:r="http://schemas.openxmlformats.org/officeDocument/2006/relationships" xmlns:w="http://schemas.openxmlformats.org/wordprocessingml/2006/main" xmlns:w14="http://schemas.microsoft.com/office/word/2010/wordml" xmlns:w15="http://schemas.microsoft.com/office/word/2012/wordml" mc:Ignorable="w14 w15">
   <w:docDefaults>
     <w:rPrDefault>
       <w:rPr>
@@ -9085,7 +9121,7 @@
     </w:rPrDefault>
     <w:pPrDefault/>
   </w:docDefaults>
-  <w:latentStyles w:defLockedState="0" w:defUIPriority="99" w:defSemiHidden="0" w:defUnhideWhenUsed="0" w:defQFormat="0" w:count="375">
+  <w:latentStyles w:defLockedState="0" w:defUIPriority="99" w:defSemiHidden="0" w:defUnhideWhenUsed="0" w:defQFormat="0" w:count="371">
     <w:lsdException w:name="Normal" w:uiPriority="0" w:qFormat="1"/>
     <w:lsdException w:name="heading 1" w:uiPriority="0" w:qFormat="1"/>
     <w:lsdException w:name="heading 2" w:semiHidden="1" w:uiPriority="0" w:unhideWhenUsed="1" w:qFormat="1"/>
@@ -9457,10 +9493,6 @@
     <w:lsdException w:name="List Table 5 Dark Accent 6" w:uiPriority="50"/>
     <w:lsdException w:name="List Table 6 Colorful Accent 6" w:uiPriority="51"/>
     <w:lsdException w:name="List Table 7 Colorful Accent 6" w:uiPriority="52"/>
-    <w:lsdException w:name="Mention" w:semiHidden="1" w:unhideWhenUsed="1"/>
-    <w:lsdException w:name="Smart Hyperlink" w:semiHidden="1" w:unhideWhenUsed="1"/>
-    <w:lsdException w:name="Hashtag" w:semiHidden="1" w:unhideWhenUsed="1"/>
-    <w:lsdException w:name="Unresolved Mention" w:semiHidden="1" w:unhideWhenUsed="1"/>
   </w:latentStyles>
   <w:style w:type="paragraph" w:default="1" w:styleId="Normal">
     <w:name w:val="Normal"/>
@@ -10239,7 +10271,7 @@
 </file>
 
 <file path=customXml/itemProps1.xml><?xml version="1.0" encoding="utf-8"?>
-<ds:datastoreItem xmlns:ds="http://schemas.openxmlformats.org/officeDocument/2006/customXml" ds:itemID="{298DFF0D-E8BE-41DE-A472-3648E9A59C9D}">
+<ds:datastoreItem xmlns:ds="http://schemas.openxmlformats.org/officeDocument/2006/customXml" ds:itemID="{6D6266F4-3232-4F33-8060-7C811DC718FD}">
   <ds:schemaRefs>
     <ds:schemaRef ds:uri="http://schemas.openxmlformats.org/officeDocument/2006/bibliography"/>
   </ds:schemaRefs>

</xml_diff>

<commit_message>
Updated with correct info
</commit_message>
<xml_diff>
--- a/Bot Wars (TU).docx
+++ b/Bot Wars (TU).docx
@@ -6,7 +6,7 @@
       <w:pPr>
         <w:pStyle w:val="Heading1"/>
       </w:pPr>
-      <w:bookmarkStart w:id="0" w:name="_Toc529516008"/>
+      <w:bookmarkStart w:id="0" w:name="_Toc529782247"/>
       <w:r>
         <w:t>Battle of the Bots</w:t>
       </w:r>
@@ -17,7 +17,7 @@
       <w:pPr>
         <w:pStyle w:val="Heading2"/>
       </w:pPr>
-      <w:bookmarkStart w:id="2" w:name="_Toc529516009"/>
+      <w:bookmarkStart w:id="2" w:name="_Toc529782248"/>
       <w:r>
         <w:t>Introduction</w:t>
       </w:r>
@@ -142,7 +142,7 @@
             </w:rPr>
             <w:fldChar w:fldCharType="separate"/>
           </w:r>
-          <w:hyperlink w:anchor="_Toc529516008" w:history="1">
+          <w:hyperlink w:anchor="_Toc529782247" w:history="1">
             <w:r>
               <w:rPr>
                 <w:rStyle w:val="Hyperlink"/>
@@ -169,7 +169,7 @@
                 <w:noProof/>
                 <w:webHidden/>
               </w:rPr>
-              <w:instrText xml:space="preserve"> PAGEREF _Toc529516008 \h </w:instrText>
+              <w:instrText xml:space="preserve"> PAGEREF _Toc529782247 \h </w:instrText>
             </w:r>
             <w:r>
               <w:rPr>
@@ -214,7 +214,7 @@
               <w:lang w:val="en-GB" w:eastAsia="en-GB"/>
             </w:rPr>
           </w:pPr>
-          <w:hyperlink w:anchor="_Toc529516009" w:history="1">
+          <w:hyperlink w:anchor="_Toc529782248" w:history="1">
             <w:r>
               <w:rPr>
                 <w:rStyle w:val="Hyperlink"/>
@@ -241,7 +241,7 @@
                 <w:noProof/>
                 <w:webHidden/>
               </w:rPr>
-              <w:instrText xml:space="preserve"> PAGEREF _Toc529516009 \h </w:instrText>
+              <w:instrText xml:space="preserve"> PAGEREF _Toc529782248 \h </w:instrText>
             </w:r>
             <w:r>
               <w:rPr>
@@ -286,7 +286,7 @@
               <w:lang w:val="en-GB" w:eastAsia="en-GB"/>
             </w:rPr>
           </w:pPr>
-          <w:hyperlink w:anchor="_Toc529516010" w:history="1">
+          <w:hyperlink w:anchor="_Toc529782249" w:history="1">
             <w:r>
               <w:rPr>
                 <w:rStyle w:val="Hyperlink"/>
@@ -313,7 +313,7 @@
                 <w:noProof/>
                 <w:webHidden/>
               </w:rPr>
-              <w:instrText xml:space="preserve"> PAGEREF _Toc529516010 \h </w:instrText>
+              <w:instrText xml:space="preserve"> PAGEREF _Toc529782249 \h </w:instrText>
             </w:r>
             <w:r>
               <w:rPr>
@@ -358,7 +358,7 @@
               <w:lang w:val="en-GB" w:eastAsia="en-GB"/>
             </w:rPr>
           </w:pPr>
-          <w:hyperlink w:anchor="_Toc529516011" w:history="1">
+          <w:hyperlink w:anchor="_Toc529782250" w:history="1">
             <w:r>
               <w:rPr>
                 <w:rStyle w:val="Hyperlink"/>
@@ -385,7 +385,7 @@
                 <w:noProof/>
                 <w:webHidden/>
               </w:rPr>
-              <w:instrText xml:space="preserve"> PAGEREF _Toc529516011 \h </w:instrText>
+              <w:instrText xml:space="preserve"> PAGEREF _Toc529782250 \h </w:instrText>
             </w:r>
             <w:r>
               <w:rPr>
@@ -430,7 +430,7 @@
               <w:lang w:val="en-GB" w:eastAsia="en-GB"/>
             </w:rPr>
           </w:pPr>
-          <w:hyperlink w:anchor="_Toc529516012" w:history="1">
+          <w:hyperlink w:anchor="_Toc529782251" w:history="1">
             <w:r>
               <w:rPr>
                 <w:rStyle w:val="Hyperlink"/>
@@ -457,7 +457,7 @@
                 <w:noProof/>
                 <w:webHidden/>
               </w:rPr>
-              <w:instrText xml:space="preserve"> PAGEREF _Toc529516012 \h </w:instrText>
+              <w:instrText xml:space="preserve"> PAGEREF _Toc529782251 \h </w:instrText>
             </w:r>
             <w:r>
               <w:rPr>
@@ -502,7 +502,7 @@
               <w:lang w:val="en-GB" w:eastAsia="en-GB"/>
             </w:rPr>
           </w:pPr>
-          <w:hyperlink w:anchor="_Toc529516013" w:history="1">
+          <w:hyperlink w:anchor="_Toc529782252" w:history="1">
             <w:r>
               <w:rPr>
                 <w:rStyle w:val="Hyperlink"/>
@@ -529,7 +529,7 @@
                 <w:noProof/>
                 <w:webHidden/>
               </w:rPr>
-              <w:instrText xml:space="preserve"> PAGEREF _Toc529516013 \h </w:instrText>
+              <w:instrText xml:space="preserve"> PAGEREF _Toc529782252 \h </w:instrText>
             </w:r>
             <w:r>
               <w:rPr>
@@ -574,7 +574,7 @@
               <w:lang w:val="en-GB" w:eastAsia="en-GB"/>
             </w:rPr>
           </w:pPr>
-          <w:hyperlink w:anchor="_Toc529516014" w:history="1">
+          <w:hyperlink w:anchor="_Toc529782253" w:history="1">
             <w:r>
               <w:rPr>
                 <w:rStyle w:val="Hyperlink"/>
@@ -601,7 +601,7 @@
                 <w:noProof/>
                 <w:webHidden/>
               </w:rPr>
-              <w:instrText xml:space="preserve"> PAGEREF _Toc529516014 \h </w:instrText>
+              <w:instrText xml:space="preserve"> PAGEREF _Toc529782253 \h </w:instrText>
             </w:r>
             <w:r>
               <w:rPr>
@@ -646,7 +646,7 @@
               <w:lang w:val="en-GB" w:eastAsia="en-GB"/>
             </w:rPr>
           </w:pPr>
-          <w:hyperlink w:anchor="_Toc529516015" w:history="1">
+          <w:hyperlink w:anchor="_Toc529782254" w:history="1">
             <w:r>
               <w:rPr>
                 <w:rStyle w:val="Hyperlink"/>
@@ -673,7 +673,7 @@
                 <w:noProof/>
                 <w:webHidden/>
               </w:rPr>
-              <w:instrText xml:space="preserve"> PAGEREF _Toc529516015 \h </w:instrText>
+              <w:instrText xml:space="preserve"> PAGEREF _Toc529782254 \h </w:instrText>
             </w:r>
             <w:r>
               <w:rPr>
@@ -718,7 +718,7 @@
               <w:lang w:val="en-GB" w:eastAsia="en-GB"/>
             </w:rPr>
           </w:pPr>
-          <w:hyperlink w:anchor="_Toc529516016" w:history="1">
+          <w:hyperlink w:anchor="_Toc529782255" w:history="1">
             <w:r>
               <w:rPr>
                 <w:rStyle w:val="Hyperlink"/>
@@ -745,7 +745,7 @@
                 <w:noProof/>
                 <w:webHidden/>
               </w:rPr>
-              <w:instrText xml:space="preserve"> PAGEREF _Toc529516016 \h </w:instrText>
+              <w:instrText xml:space="preserve"> PAGEREF _Toc529782255 \h </w:instrText>
             </w:r>
             <w:r>
               <w:rPr>
@@ -790,7 +790,7 @@
               <w:lang w:val="en-GB" w:eastAsia="en-GB"/>
             </w:rPr>
           </w:pPr>
-          <w:hyperlink w:anchor="_Toc529516017" w:history="1">
+          <w:hyperlink w:anchor="_Toc529782256" w:history="1">
             <w:r>
               <w:rPr>
                 <w:rStyle w:val="Hyperlink"/>
@@ -817,7 +817,7 @@
                 <w:noProof/>
                 <w:webHidden/>
               </w:rPr>
-              <w:instrText xml:space="preserve"> PAGEREF _Toc529516017 \h </w:instrText>
+              <w:instrText xml:space="preserve"> PAGEREF _Toc529782256 \h </w:instrText>
             </w:r>
             <w:r>
               <w:rPr>
@@ -862,13 +862,27 @@
               <w:lang w:val="en-GB" w:eastAsia="en-GB"/>
             </w:rPr>
           </w:pPr>
-          <w:hyperlink w:anchor="_Toc529516018" w:history="1">
+          <w:hyperlink w:anchor="_Toc529782257" w:history="1">
             <w:r>
               <w:rPr>
                 <w:rStyle w:val="Hyperlink"/>
                 <w:noProof/>
               </w:rPr>
-              <w:t>Moves matrix when opponent is flipped</w:t>
+              <w:t xml:space="preserve">Moves matrix when </w:t>
+            </w:r>
+            <w:r>
+              <w:rPr>
+                <w:rStyle w:val="Hyperlink"/>
+                <w:noProof/>
+              </w:rPr>
+              <w:t>o</w:t>
+            </w:r>
+            <w:r>
+              <w:rPr>
+                <w:rStyle w:val="Hyperlink"/>
+                <w:noProof/>
+              </w:rPr>
+              <w:t>pponent is flipped</w:t>
             </w:r>
             <w:r>
               <w:rPr>
@@ -889,7 +903,7 @@
                 <w:noProof/>
                 <w:webHidden/>
               </w:rPr>
-              <w:instrText xml:space="preserve"> PAGEREF _Toc529516018 \h </w:instrText>
+              <w:instrText xml:space="preserve"> PAGEREF _Toc529782257 \h </w:instrText>
             </w:r>
             <w:r>
               <w:rPr>
@@ -934,7 +948,7 @@
               <w:lang w:val="en-GB" w:eastAsia="en-GB"/>
             </w:rPr>
           </w:pPr>
-          <w:hyperlink w:anchor="_Toc529516019" w:history="1">
+          <w:hyperlink w:anchor="_Toc529782258" w:history="1">
             <w:r>
               <w:rPr>
                 <w:rStyle w:val="Hyperlink"/>
@@ -961,7 +975,7 @@
                 <w:noProof/>
                 <w:webHidden/>
               </w:rPr>
-              <w:instrText xml:space="preserve"> PAGEREF _Toc529516019 \h </w:instrText>
+              <w:instrText xml:space="preserve"> PAGEREF _Toc529782258 \h </w:instrText>
             </w:r>
             <w:r>
               <w:rPr>
@@ -1023,7 +1037,7 @@
       <w:pPr>
         <w:pStyle w:val="Heading2"/>
       </w:pPr>
-      <w:bookmarkStart w:id="5" w:name="_Toc529516010"/>
+      <w:bookmarkStart w:id="5" w:name="_Toc529782249"/>
       <w:r>
         <w:lastRenderedPageBreak/>
         <w:t>Game Rules</w:t>
@@ -1186,19 +1200,73 @@
         <w:rPr>
           <w:lang w:val="en-GB"/>
         </w:rPr>
-        <w:t xml:space="preserve"> – If the arena space in front of your bot is unoccupied </w:t>
-      </w:r>
-      <w:r>
-        <w:rPr>
-          <w:lang w:val="en-GB"/>
-        </w:rPr>
-        <w:t xml:space="preserve">and your opponent is not attempting to occupy the space then your bot will </w:t>
-      </w:r>
-      <w:r>
-        <w:rPr>
-          <w:lang w:val="en-GB"/>
-        </w:rPr>
-        <w:t>move one arena space forwards</w:t>
+        <w:t xml:space="preserve"> – If the arena </w:t>
+      </w:r>
+      <w:r>
+        <w:rPr>
+          <w:rFonts w:ascii="Calibri" w:hAnsi="Calibri" w:cs="Calibri"/>
+          <w:sz w:val="22"/>
+          <w:szCs w:val="22"/>
+        </w:rPr>
+        <w:t>square</w:t>
+      </w:r>
+      <w:r>
+        <w:rPr>
+          <w:lang w:val="en-GB"/>
+        </w:rPr>
+        <w:t xml:space="preserve"> in front of your bot is unoccupied </w:t>
+      </w:r>
+      <w:r>
+        <w:rPr>
+          <w:lang w:val="en-GB"/>
+        </w:rPr>
+        <w:t xml:space="preserve">and your opponent is not attempting to occupy the </w:t>
+      </w:r>
+      <w:r>
+        <w:rPr>
+          <w:rFonts w:ascii="Calibri" w:hAnsi="Calibri" w:cs="Calibri"/>
+          <w:sz w:val="22"/>
+          <w:szCs w:val="22"/>
+        </w:rPr>
+        <w:t>square</w:t>
+      </w:r>
+      <w:r>
+        <w:rPr>
+          <w:lang w:val="en-GB"/>
+        </w:rPr>
+        <w:t xml:space="preserve"> </w:t>
+      </w:r>
+      <w:r>
+        <w:rPr>
+          <w:lang w:val="en-GB"/>
+        </w:rPr>
+        <w:t xml:space="preserve">then your bot will </w:t>
+      </w:r>
+      <w:r>
+        <w:rPr>
+          <w:lang w:val="en-GB"/>
+        </w:rPr>
+        <w:t xml:space="preserve">move one arena </w:t>
+      </w:r>
+      <w:r>
+        <w:rPr>
+          <w:rFonts w:ascii="Calibri" w:hAnsi="Calibri" w:cs="Calibri"/>
+          <w:sz w:val="22"/>
+          <w:szCs w:val="22"/>
+        </w:rPr>
+        <w:t>square</w:t>
+      </w:r>
+      <w:r>
+        <w:rPr>
+          <w:lang w:val="en-GB"/>
+        </w:rPr>
+        <w:t xml:space="preserve"> </w:t>
+      </w:r>
+      <w:r>
+        <w:rPr>
+          <w:lang w:val="en-GB"/>
+        </w:rPr>
+        <w:t>forwards</w:t>
       </w:r>
       <w:r>
         <w:rPr>
@@ -1256,7 +1324,21 @@
         <w:rPr>
           <w:lang w:val="en-GB"/>
         </w:rPr>
-        <w:t>e one arena space backwards, be</w:t>
+        <w:t xml:space="preserve">e one arena </w:t>
+      </w:r>
+      <w:r>
+        <w:rPr>
+          <w:rFonts w:ascii="Calibri" w:hAnsi="Calibri" w:cs="Calibri"/>
+          <w:sz w:val="22"/>
+          <w:szCs w:val="22"/>
+        </w:rPr>
+        <w:t>square</w:t>
+      </w:r>
+      <w:r>
+        <w:rPr>
+          <w:lang w:val="en-GB"/>
+        </w:rPr>
+        <w:t xml:space="preserve"> backwards, be</w:t>
       </w:r>
       <w:r>
         <w:rPr>
@@ -1358,7 +1440,31 @@
         <w:rPr>
           <w:lang w:val="en-GB"/>
         </w:rPr>
-        <w:t>If your bot is flipped then flip will self-right you</w:t>
+        <w:t>If your bot is flipped then</w:t>
+      </w:r>
+      <w:r>
+        <w:rPr>
+          <w:lang w:val="en-GB"/>
+        </w:rPr>
+        <w:t xml:space="preserve"> using the</w:t>
+      </w:r>
+      <w:r>
+        <w:rPr>
+          <w:lang w:val="en-GB"/>
+        </w:rPr>
+        <w:t xml:space="preserve"> flip </w:t>
+      </w:r>
+      <w:r>
+        <w:rPr>
+          <w:lang w:val="en-GB"/>
+        </w:rPr>
+        <w:t xml:space="preserve">move </w:t>
+      </w:r>
+      <w:r>
+        <w:rPr>
+          <w:lang w:val="en-GB"/>
+        </w:rPr>
+        <w:t>will self-right you</w:t>
       </w:r>
       <w:r>
         <w:rPr>
@@ -1370,7 +1476,19 @@
         <w:rPr>
           <w:lang w:val="en-GB"/>
         </w:rPr>
-        <w:t xml:space="preserve"> bot.</w:t>
+        <w:t xml:space="preserve"> bot, flips used to self-right will be 100% successful regardless of </w:t>
+      </w:r>
+      <w:r>
+        <w:rPr>
+          <w:rStyle w:val="IntenseReference"/>
+        </w:rPr>
+        <w:t>Flip Odds</w:t>
+      </w:r>
+      <w:r>
+        <w:rPr>
+          <w:lang w:val="en-GB"/>
+        </w:rPr>
+        <w:t>.</w:t>
       </w:r>
     </w:p>
     <w:p>
@@ -1420,6 +1538,68 @@
           <w:lang w:val="en-GB"/>
         </w:rPr>
       </w:pPr>
+    </w:p>
+    <w:p>
+      <w:pPr>
+        <w:ind w:left="720"/>
+        <w:rPr>
+          <w:lang w:val="en-GB"/>
+        </w:rPr>
+      </w:pPr>
+      <w:r>
+        <w:rPr>
+          <w:rStyle w:val="IntenseReference"/>
+        </w:rPr>
+        <w:t xml:space="preserve">RESOURCES </w:t>
+      </w:r>
+      <w:r>
+        <w:rPr>
+          <w:lang w:val="en-GB"/>
+        </w:rPr>
+        <w:t>-</w:t>
+      </w:r>
+      <w:r>
+        <w:rPr>
+          <w:lang w:val="en-GB"/>
+        </w:rPr>
+        <w:t xml:space="preserve"> I</w:t>
+      </w:r>
+      <w:r>
+        <w:rPr>
+          <w:lang w:val="en-GB"/>
+        </w:rPr>
+        <w:t>f you have exhausted all your Fli</w:t>
+      </w:r>
+      <w:r>
+        <w:rPr>
+          <w:lang w:val="en-GB"/>
+        </w:rPr>
+        <w:t>ps then flip will fail including the ability to self-right.</w:t>
+      </w:r>
+      <w:r>
+        <w:rPr>
+          <w:lang w:val="en-GB"/>
+        </w:rPr>
+        <w:t xml:space="preserve">  </w:t>
+      </w:r>
+      <w:r>
+        <w:rPr>
+          <w:lang w:val="en-GB"/>
+        </w:rPr>
+        <w:t xml:space="preserve">Flip will reduce your remaining Flips resource by </w:t>
+      </w:r>
+      <w:r>
+        <w:rPr>
+          <w:rStyle w:val="IntenseReference"/>
+        </w:rPr>
+        <w:t xml:space="preserve">1 </w:t>
+      </w:r>
+      <w:r>
+        <w:rPr>
+          <w:lang w:val="en-GB"/>
+        </w:rPr>
+        <w:t>every time it is used.</w:t>
+      </w:r>
     </w:p>
     <w:p>
       <w:pPr>
@@ -1434,66 +1614,134 @@
           <w:lang w:val="en-GB"/>
         </w:rPr>
       </w:pPr>
+    </w:p>
+    <w:p>
+      <w:pPr>
+        <w:rPr>
+          <w:lang w:val="en-GB"/>
+        </w:rPr>
+      </w:pPr>
       <w:r>
         <w:rPr>
           <w:rStyle w:val="IntenseReference"/>
         </w:rPr>
-        <w:t xml:space="preserve">RESOURCES </w:t>
-      </w:r>
-      <w:r>
-        <w:rPr>
-          <w:lang w:val="en-GB"/>
-        </w:rPr>
-        <w:t xml:space="preserve"> - I</w:t>
-      </w:r>
-      <w:r>
-        <w:rPr>
-          <w:lang w:val="en-GB"/>
-        </w:rPr>
-        <w:t>f you have exhausted all your Fli</w:t>
-      </w:r>
-      <w:r>
-        <w:rPr>
-          <w:lang w:val="en-GB"/>
-        </w:rPr>
-        <w:t>ps resource then flip will fail including the ability to self-right.</w:t>
-      </w:r>
-      <w:r>
-        <w:rPr>
-          <w:lang w:val="en-GB"/>
-        </w:rPr>
-        <w:t xml:space="preserve">  </w:t>
-      </w:r>
-      <w:r>
-        <w:rPr>
-          <w:lang w:val="en-GB"/>
-        </w:rPr>
-        <w:t xml:space="preserve">Flip will reduce your remaining Flips resource by </w:t>
+        <w:t>Shunt</w:t>
+      </w:r>
+      <w:r>
+        <w:rPr>
+          <w:lang w:val="en-GB"/>
+        </w:rPr>
+        <w:t xml:space="preserve"> </w:t>
+      </w:r>
+    </w:p>
+    <w:p>
+      <w:pPr>
+        <w:ind w:left="720"/>
+        <w:rPr>
+          <w:lang w:val="en-GB"/>
+        </w:rPr>
+      </w:pPr>
+      <w:r>
+        <w:rPr>
+          <w:lang w:val="en-GB"/>
+        </w:rPr>
+        <w:t>Shunt will push your opponent</w:t>
       </w:r>
       <w:r>
         <w:rPr>
           <w:rStyle w:val="IntenseReference"/>
         </w:rPr>
-        <w:t xml:space="preserve">1 </w:t>
-      </w:r>
-      <w:r>
-        <w:rPr>
-          <w:lang w:val="en-GB"/>
-        </w:rPr>
-        <w:t>every time it is used.</w:t>
-      </w:r>
-    </w:p>
-    <w:p>
-      <w:pPr>
-        <w:rPr>
-          <w:lang w:val="en-GB"/>
-        </w:rPr>
-      </w:pPr>
+        <w:t xml:space="preserve"> back 1</w:t>
+      </w:r>
+      <w:r>
+        <w:rPr>
+          <w:lang w:val="en-GB"/>
+        </w:rPr>
+        <w:t xml:space="preserve"> square if your opponent is </w:t>
+      </w:r>
+      <w:r>
+        <w:rPr>
+          <w:lang w:val="en-GB"/>
+        </w:rPr>
+        <w:t xml:space="preserve">not flipped, </w:t>
+      </w:r>
+      <w:r>
+        <w:rPr>
+          <w:lang w:val="en-GB"/>
+        </w:rPr>
+        <w:t>on the square in front of your bot</w:t>
+      </w:r>
+      <w:r>
+        <w:rPr>
+          <w:lang w:val="en-GB"/>
+        </w:rPr>
+        <w:t xml:space="preserve"> or moving forward into the square in front of your bot</w:t>
+      </w:r>
+      <w:r>
+        <w:rPr>
+          <w:lang w:val="en-GB"/>
+        </w:rPr>
+        <w:t xml:space="preserve">.  </w:t>
+      </w:r>
+    </w:p>
+    <w:p>
+      <w:pPr>
+        <w:ind w:left="720"/>
+        <w:rPr>
+          <w:lang w:val="en-GB"/>
+        </w:rPr>
+      </w:pPr>
+    </w:p>
+    <w:p>
+      <w:pPr>
+        <w:ind w:left="720"/>
+        <w:rPr>
+          <w:lang w:val="en-GB"/>
+        </w:rPr>
+      </w:pPr>
+      <w:r>
+        <w:rPr>
+          <w:lang w:val="en-GB"/>
+        </w:rPr>
+        <w:t xml:space="preserve">Shunt will cause your bot to take </w:t>
+      </w:r>
       <w:r>
         <w:rPr>
           <w:rStyle w:val="IntenseReference"/>
         </w:rPr>
-        <w:t>Shunt</w:t>
+        <w:t>5</w:t>
+      </w:r>
+      <w:r>
+        <w:rPr>
+          <w:rStyle w:val="IntenseReference"/>
+        </w:rPr>
+        <w:t xml:space="preserve"> health damage</w:t>
+      </w:r>
+      <w:r>
+        <w:rPr>
+          <w:lang w:val="en-GB"/>
+        </w:rPr>
+        <w:t xml:space="preserve"> if your opponent is on the square in front of you.</w:t>
+      </w:r>
+    </w:p>
+    <w:p>
+      <w:pPr>
+        <w:rPr>
+          <w:rStyle w:val="IntenseReference"/>
+        </w:rPr>
+      </w:pPr>
+    </w:p>
+    <w:p>
+      <w:pPr>
+        <w:rPr>
+          <w:lang w:val="en-GB"/>
+        </w:rPr>
+      </w:pPr>
+      <w:r>
+        <w:rPr>
+          <w:rStyle w:val="IntenseReference"/>
+        </w:rPr>
+        <w:t>Axe</w:t>
       </w:r>
       <w:r>
         <w:rPr>
@@ -1513,135 +1761,31 @@
         <w:rPr>
           <w:lang w:val="en-GB"/>
         </w:rPr>
-        <w:t>Shunt will push your opponent</w:t>
-      </w:r>
-      <w:r>
-        <w:rPr>
-          <w:rStyle w:val="IntenseReference"/>
-        </w:rPr>
-        <w:t xml:space="preserve"> back 1</w:t>
-      </w:r>
-      <w:r>
-        <w:rPr>
-          <w:lang w:val="en-GB"/>
-        </w:rPr>
-        <w:t xml:space="preserve"> square if your opponent is </w:t>
-      </w:r>
-      <w:r>
-        <w:rPr>
-          <w:lang w:val="en-GB"/>
-        </w:rPr>
-        <w:t xml:space="preserve">not flipped, </w:t>
-      </w:r>
-      <w:r>
-        <w:rPr>
-          <w:lang w:val="en-GB"/>
-        </w:rPr>
-        <w:t>on the square in front of your bot</w:t>
-      </w:r>
-      <w:r>
-        <w:rPr>
-          <w:lang w:val="en-GB"/>
-        </w:rPr>
-        <w:t xml:space="preserve"> or moving forward into the square in front of your bot</w:t>
-      </w:r>
-      <w:r>
-        <w:rPr>
-          <w:lang w:val="en-GB"/>
-        </w:rPr>
-        <w:t xml:space="preserve">.  </w:t>
-      </w:r>
-    </w:p>
-    <w:p>
-      <w:pPr>
-        <w:ind w:left="720"/>
-        <w:rPr>
-          <w:lang w:val="en-GB"/>
-        </w:rPr>
-      </w:pPr>
-    </w:p>
-    <w:p>
-      <w:pPr>
-        <w:ind w:left="720"/>
-        <w:rPr>
-          <w:lang w:val="en-GB"/>
-        </w:rPr>
-      </w:pPr>
-      <w:r>
-        <w:rPr>
-          <w:lang w:val="en-GB"/>
-        </w:rPr>
-        <w:t xml:space="preserve">Shunt will cause your bot to take </w:t>
-      </w:r>
-      <w:r>
-        <w:rPr>
-          <w:rStyle w:val="IntenseReference"/>
-        </w:rPr>
-        <w:t>5</w:t>
-      </w:r>
-      <w:r>
-        <w:rPr>
-          <w:rStyle w:val="IntenseReference"/>
-        </w:rPr>
-        <w:t xml:space="preserve"> health damage</w:t>
-      </w:r>
-      <w:r>
-        <w:rPr>
-          <w:lang w:val="en-GB"/>
-        </w:rPr>
-        <w:t xml:space="preserve"> </w:t>
-      </w:r>
-      <w:r>
-        <w:rPr>
-          <w:lang w:val="en-GB"/>
-        </w:rPr>
-        <w:t xml:space="preserve">regardless of flip status </w:t>
-      </w:r>
-      <w:r>
-        <w:rPr>
-          <w:lang w:val="en-GB"/>
-        </w:rPr>
-        <w:t>and will not damage your opponent.</w:t>
-      </w:r>
-    </w:p>
-    <w:p>
-      <w:pPr>
-        <w:rPr>
-          <w:rStyle w:val="IntenseReference"/>
-        </w:rPr>
-      </w:pPr>
-    </w:p>
-    <w:p>
-      <w:pPr>
-        <w:rPr>
-          <w:lang w:val="en-GB"/>
-        </w:rPr>
-      </w:pPr>
-      <w:r>
-        <w:rPr>
-          <w:rStyle w:val="IntenseReference"/>
-        </w:rPr>
-        <w:t>Axe</w:t>
-      </w:r>
-      <w:r>
-        <w:rPr>
-          <w:lang w:val="en-GB"/>
-        </w:rPr>
-        <w:t xml:space="preserve"> </w:t>
-      </w:r>
-    </w:p>
-    <w:p>
-      <w:pPr>
-        <w:ind w:left="720"/>
-        <w:rPr>
-          <w:lang w:val="en-GB"/>
-        </w:rPr>
-      </w:pPr>
-      <w:r>
-        <w:rPr>
-          <w:lang w:val="en-GB"/>
-        </w:rPr>
-        <w:t xml:space="preserve">Axe will perform an Axe attack on your opponent of they are 1 square in front of you.  </w:t>
+        <w:t xml:space="preserve">Axe will perform an Axe attack on your opponent </w:t>
+      </w:r>
+      <w:r>
+        <w:rPr>
+          <w:lang w:val="en-GB"/>
+        </w:rPr>
+        <w:t>i</w:t>
+      </w:r>
+      <w:r>
+        <w:rPr>
+          <w:lang w:val="en-GB"/>
+        </w:rPr>
+        <w:t xml:space="preserve">f they are </w:t>
+      </w:r>
+      <w:r>
+        <w:rPr>
+          <w:lang w:val="en-GB"/>
+        </w:rPr>
+        <w:t xml:space="preserve">on the </w:t>
+      </w:r>
+      <w:r>
+        <w:rPr>
+          <w:lang w:val="en-GB"/>
+        </w:rPr>
+        <w:t xml:space="preserve">square in front of you.  </w:t>
       </w:r>
     </w:p>
     <w:p>
@@ -2200,7 +2344,7 @@
         <w:pStyle w:val="Heading1"/>
       </w:pPr>
       <w:bookmarkStart w:id="6" w:name="_Toc450309378"/>
-      <w:bookmarkStart w:id="7" w:name="_Toc529516011"/>
+      <w:bookmarkStart w:id="7" w:name="_Toc529782250"/>
       <w:r>
         <w:lastRenderedPageBreak/>
         <w:t>Setup</w:t>
@@ -2795,7 +2939,7 @@
       <w:pPr>
         <w:pStyle w:val="Heading1"/>
       </w:pPr>
-      <w:bookmarkStart w:id="8" w:name="_Toc529516012"/>
+      <w:bookmarkStart w:id="8" w:name="_Toc529782251"/>
       <w:r>
         <w:lastRenderedPageBreak/>
         <w:t>Getting Started</w:t>
@@ -2996,12 +3140,73 @@
       <w:pPr>
         <w:pStyle w:val="Heading1"/>
       </w:pPr>
-      <w:bookmarkStart w:id="9" w:name="_Toc529516013"/>
+      <w:bookmarkStart w:id="9" w:name="_Toc529782252"/>
       <w:r>
         <w:lastRenderedPageBreak/>
         <w:t>How the Game works</w:t>
       </w:r>
       <w:bookmarkEnd w:id="9"/>
+    </w:p>
+    <w:p>
+      <w:pPr>
+        <w:rPr>
+          <w:lang w:val="en-GB"/>
+        </w:rPr>
+      </w:pPr>
+    </w:p>
+    <w:p>
+      <w:pPr>
+        <w:rPr>
+          <w:sz w:val="22"/>
+        </w:rPr>
+      </w:pPr>
+      <w:r>
+        <w:rPr>
+          <w:sz w:val="22"/>
+        </w:rPr>
+        <w:t>Each bot plays every other bot registered in the game</w:t>
+      </w:r>
+      <w:r>
+        <w:rPr>
+          <w:sz w:val="22"/>
+        </w:rPr>
+        <w:t>.</w:t>
+      </w:r>
+      <w:r>
+        <w:rPr>
+          <w:sz w:val="22"/>
+        </w:rPr>
+        <w:t xml:space="preserve">  The bots play all games configured against each bot.  Below are details of how the server interacts with each bot and also the method that is called in </w:t>
+      </w:r>
+      <w:proofErr w:type="spellStart"/>
+      <w:r>
+        <w:rPr>
+          <w:sz w:val="22"/>
+        </w:rPr>
+        <w:t>VanillaBot.cs</w:t>
+      </w:r>
+      <w:proofErr w:type="spellEnd"/>
+      <w:r>
+        <w:rPr>
+          <w:sz w:val="22"/>
+        </w:rPr>
+        <w:t xml:space="preserve"> for each server interaction</w:t>
+      </w:r>
+      <w:r>
+        <w:rPr>
+          <w:sz w:val="22"/>
+        </w:rPr>
+        <w:t>.</w:t>
+      </w:r>
+      <w:bookmarkStart w:id="10" w:name="_GoBack"/>
+      <w:bookmarkEnd w:id="10"/>
+    </w:p>
+    <w:p>
+      <w:pPr>
+        <w:rPr>
+          <w:lang w:val="en-GB"/>
+        </w:rPr>
+      </w:pPr>
     </w:p>
     <w:p>
       <w:pPr>
@@ -3010,29 +3215,14 @@
           <w:ilvl w:val="0"/>
           <w:numId w:val="17"/>
         </w:numPr>
-        <w:rPr>
-          <w:sz w:val="22"/>
-        </w:rPr>
-      </w:pPr>
-      <w:r>
-        <w:rPr>
-          <w:sz w:val="22"/>
-        </w:rPr>
-        <w:t>Each bot plays every other bot, one at a time.</w:t>
-      </w:r>
-    </w:p>
-    <w:p>
-      <w:pPr>
         <w:autoSpaceDE w:val="0"/>
         <w:autoSpaceDN w:val="0"/>
         <w:adjustRightInd w:val="0"/>
-        <w:ind w:left="720"/>
         <w:rPr>
           <w:rFonts w:ascii="Consolas" w:hAnsi="Consolas" w:cs="Consolas"/>
           <w:color w:val="000000"/>
           <w:sz w:val="19"/>
           <w:szCs w:val="19"/>
-          <w:lang w:val="en-GB"/>
         </w:rPr>
       </w:pPr>
       <w:r>
@@ -3060,10 +3250,132 @@
           <w:color w:val="000000"/>
           <w:sz w:val="19"/>
           <w:szCs w:val="19"/>
-          <w:lang w:val="en-GB"/>
-        </w:rPr>
-        <w:t>opponentBotName, health, arenaSize, flips, flipOdds, fuel, direction, startPosition</w:t>
-      </w:r>
+        </w:rPr>
+        <w:t xml:space="preserve">opponentBotName, health, arenaSize, flips, </w:t>
+      </w:r>
+      <w:proofErr w:type="spellStart"/>
+      <w:r>
+        <w:rPr>
+          <w:rFonts w:ascii="Consolas" w:hAnsi="Consolas" w:cs="Consolas"/>
+          <w:color w:val="000000"/>
+          <w:sz w:val="19"/>
+          <w:szCs w:val="19"/>
+        </w:rPr>
+        <w:t>flipOdds</w:t>
+      </w:r>
+      <w:proofErr w:type="spellEnd"/>
+      <w:r>
+        <w:rPr>
+          <w:rFonts w:ascii="Consolas" w:hAnsi="Consolas" w:cs="Consolas"/>
+          <w:color w:val="000000"/>
+          <w:sz w:val="19"/>
+          <w:szCs w:val="19"/>
+        </w:rPr>
+        <w:t xml:space="preserve">, fuel, direction, </w:t>
+      </w:r>
+      <w:proofErr w:type="spellStart"/>
+      <w:r>
+        <w:rPr>
+          <w:rFonts w:ascii="Consolas" w:hAnsi="Consolas" w:cs="Consolas"/>
+          <w:color w:val="000000"/>
+          <w:sz w:val="19"/>
+          <w:szCs w:val="19"/>
+        </w:rPr>
+        <w:t>startPosition</w:t>
+      </w:r>
+      <w:proofErr w:type="spellEnd"/>
+      <w:r>
+        <w:rPr>
+          <w:rFonts w:ascii="Consolas" w:hAnsi="Consolas" w:cs="Consolas"/>
+          <w:color w:val="000000"/>
+          <w:sz w:val="19"/>
+          <w:szCs w:val="19"/>
+        </w:rPr>
+        <w:t xml:space="preserve">. </w:t>
+      </w:r>
+    </w:p>
+    <w:p>
+      <w:pPr>
+        <w:pStyle w:val="ListParagraph"/>
+        <w:numPr>
+          <w:ilvl w:val="0"/>
+          <w:numId w:val="15"/>
+        </w:numPr>
+        <w:autoSpaceDE w:val="0"/>
+        <w:autoSpaceDN w:val="0"/>
+        <w:adjustRightInd w:val="0"/>
+        <w:rPr>
+          <w:rFonts w:ascii="Consolas" w:hAnsi="Consolas" w:cs="Consolas"/>
+          <w:color w:val="000000"/>
+          <w:sz w:val="19"/>
+          <w:szCs w:val="19"/>
+        </w:rPr>
+      </w:pPr>
+      <w:r>
+        <w:rPr>
+          <w:rFonts w:ascii="Consolas" w:hAnsi="Consolas" w:cs="Consolas"/>
+          <w:color w:val="0000FF"/>
+          <w:sz w:val="19"/>
+          <w:szCs w:val="19"/>
+        </w:rPr>
+        <w:t>public</w:t>
+      </w:r>
+      <w:r>
+        <w:rPr>
+          <w:rFonts w:ascii="Consolas" w:hAnsi="Consolas" w:cs="Consolas"/>
+          <w:color w:val="000000"/>
+          <w:sz w:val="19"/>
+          <w:szCs w:val="19"/>
+        </w:rPr>
+        <w:t xml:space="preserve"> </w:t>
+      </w:r>
+      <w:r>
+        <w:rPr>
+          <w:rFonts w:ascii="Consolas" w:hAnsi="Consolas" w:cs="Consolas"/>
+          <w:color w:val="0000FF"/>
+          <w:sz w:val="19"/>
+          <w:szCs w:val="19"/>
+        </w:rPr>
+        <w:t>override</w:t>
+      </w:r>
+      <w:r>
+        <w:rPr>
+          <w:rFonts w:ascii="Consolas" w:hAnsi="Consolas" w:cs="Consolas"/>
+          <w:color w:val="000000"/>
+          <w:sz w:val="19"/>
+          <w:szCs w:val="19"/>
+        </w:rPr>
+        <w:t xml:space="preserve"> </w:t>
+      </w:r>
+      <w:r>
+        <w:rPr>
+          <w:rFonts w:ascii="Consolas" w:hAnsi="Consolas" w:cs="Consolas"/>
+          <w:color w:val="0000FF"/>
+          <w:sz w:val="19"/>
+          <w:szCs w:val="19"/>
+        </w:rPr>
+        <w:t>void</w:t>
+      </w:r>
+      <w:r>
+        <w:rPr>
+          <w:rFonts w:ascii="Consolas" w:hAnsi="Consolas" w:cs="Consolas"/>
+          <w:color w:val="000000"/>
+          <w:sz w:val="19"/>
+          <w:szCs w:val="19"/>
+        </w:rPr>
+        <w:t xml:space="preserve"> </w:t>
+      </w:r>
+      <w:proofErr w:type="spellStart"/>
+      <w:r>
+        <w:rPr>
+          <w:rFonts w:ascii="Consolas" w:hAnsi="Consolas" w:cs="Consolas"/>
+          <w:color w:val="000000"/>
+          <w:sz w:val="19"/>
+          <w:szCs w:val="19"/>
+        </w:rPr>
+        <w:t>SetStartValues</w:t>
+      </w:r>
+      <w:proofErr w:type="spellEnd"/>
     </w:p>
     <w:p>
       <w:pPr>
@@ -3134,8 +3446,100 @@
     <w:p>
       <w:pPr>
         <w:pStyle w:val="ListParagraph"/>
-        <w:rPr>
-          <w:sz w:val="22"/>
+        <w:numPr>
+          <w:ilvl w:val="0"/>
+          <w:numId w:val="15"/>
+        </w:numPr>
+        <w:rPr>
+          <w:rFonts w:ascii="Consolas" w:hAnsi="Consolas" w:cs="Consolas"/>
+          <w:color w:val="000000"/>
+          <w:sz w:val="19"/>
+          <w:szCs w:val="19"/>
+        </w:rPr>
+      </w:pPr>
+      <w:r>
+        <w:rPr>
+          <w:rFonts w:ascii="Consolas" w:hAnsi="Consolas" w:cs="Consolas"/>
+          <w:color w:val="0000FF"/>
+          <w:sz w:val="19"/>
+          <w:szCs w:val="19"/>
+        </w:rPr>
+        <w:t>public</w:t>
+      </w:r>
+      <w:r>
+        <w:rPr>
+          <w:rFonts w:ascii="Consolas" w:hAnsi="Consolas" w:cs="Consolas"/>
+          <w:color w:val="000000"/>
+          <w:sz w:val="19"/>
+          <w:szCs w:val="19"/>
+        </w:rPr>
+        <w:t xml:space="preserve"> </w:t>
+      </w:r>
+      <w:r>
+        <w:rPr>
+          <w:rFonts w:ascii="Consolas" w:hAnsi="Consolas" w:cs="Consolas"/>
+          <w:color w:val="0000FF"/>
+          <w:sz w:val="19"/>
+          <w:szCs w:val="19"/>
+        </w:rPr>
+        <w:t>override</w:t>
+      </w:r>
+      <w:r>
+        <w:rPr>
+          <w:rFonts w:ascii="Consolas" w:hAnsi="Consolas" w:cs="Consolas"/>
+          <w:color w:val="000000"/>
+          <w:sz w:val="19"/>
+          <w:szCs w:val="19"/>
+        </w:rPr>
+        <w:t xml:space="preserve"> </w:t>
+      </w:r>
+      <w:r>
+        <w:rPr>
+          <w:rFonts w:ascii="Consolas" w:hAnsi="Consolas" w:cs="Consolas"/>
+          <w:color w:val="2B91AF"/>
+          <w:sz w:val="19"/>
+          <w:szCs w:val="19"/>
+        </w:rPr>
+        <w:t>Move</w:t>
+      </w:r>
+      <w:r>
+        <w:rPr>
+          <w:rFonts w:ascii="Consolas" w:hAnsi="Consolas" w:cs="Consolas"/>
+          <w:color w:val="000000"/>
+          <w:sz w:val="19"/>
+          <w:szCs w:val="19"/>
+        </w:rPr>
+        <w:t xml:space="preserve"> </w:t>
+      </w:r>
+      <w:proofErr w:type="spellStart"/>
+      <w:r>
+        <w:rPr>
+          <w:rFonts w:ascii="Consolas" w:hAnsi="Consolas" w:cs="Consolas"/>
+          <w:color w:val="000000"/>
+          <w:sz w:val="19"/>
+          <w:szCs w:val="19"/>
+        </w:rPr>
+        <w:t>GetMove</w:t>
+      </w:r>
+      <w:proofErr w:type="spellEnd"/>
+      <w:r>
+        <w:rPr>
+          <w:rFonts w:ascii="Consolas" w:hAnsi="Consolas" w:cs="Consolas"/>
+          <w:color w:val="000000"/>
+          <w:sz w:val="19"/>
+          <w:szCs w:val="19"/>
+        </w:rPr>
+        <w:t>()</w:t>
+      </w:r>
+    </w:p>
+    <w:p>
+      <w:pPr>
+        <w:pStyle w:val="ListParagraph"/>
+        <w:rPr>
+          <w:rFonts w:ascii="Consolas" w:hAnsi="Consolas" w:cs="Consolas"/>
+          <w:color w:val="000000"/>
+          <w:sz w:val="19"/>
+          <w:szCs w:val="19"/>
         </w:rPr>
       </w:pPr>
     </w:p>
@@ -3179,7 +3583,131 @@
         <w:rPr>
           <w:sz w:val="22"/>
         </w:rPr>
-        <w:t>move submitted by the opponent bot (lastOpponentsMove).</w:t>
+        <w:t>move submitted by the opponent bot (lastOpponentsMove)</w:t>
+      </w:r>
+    </w:p>
+    <w:p>
+      <w:pPr>
+        <w:pStyle w:val="ListParagraph"/>
+        <w:numPr>
+          <w:ilvl w:val="0"/>
+          <w:numId w:val="15"/>
+        </w:numPr>
+        <w:rPr>
+          <w:sz w:val="22"/>
+        </w:rPr>
+      </w:pPr>
+      <w:r>
+        <w:rPr>
+          <w:rFonts w:ascii="Consolas" w:hAnsi="Consolas" w:cs="Consolas"/>
+          <w:color w:val="0000FF"/>
+          <w:sz w:val="19"/>
+          <w:szCs w:val="19"/>
+        </w:rPr>
+        <w:t>public</w:t>
+      </w:r>
+      <w:r>
+        <w:rPr>
+          <w:rFonts w:ascii="Consolas" w:hAnsi="Consolas" w:cs="Consolas"/>
+          <w:color w:val="000000"/>
+          <w:sz w:val="19"/>
+          <w:szCs w:val="19"/>
+        </w:rPr>
+        <w:t xml:space="preserve"> </w:t>
+      </w:r>
+      <w:r>
+        <w:rPr>
+          <w:rFonts w:ascii="Consolas" w:hAnsi="Consolas" w:cs="Consolas"/>
+          <w:color w:val="0000FF"/>
+          <w:sz w:val="19"/>
+          <w:szCs w:val="19"/>
+        </w:rPr>
+        <w:t>override</w:t>
+      </w:r>
+      <w:r>
+        <w:rPr>
+          <w:rFonts w:ascii="Consolas" w:hAnsi="Consolas" w:cs="Consolas"/>
+          <w:color w:val="000000"/>
+          <w:sz w:val="19"/>
+          <w:szCs w:val="19"/>
+        </w:rPr>
+        <w:t xml:space="preserve"> </w:t>
+      </w:r>
+      <w:r>
+        <w:rPr>
+          <w:rFonts w:ascii="Consolas" w:hAnsi="Consolas" w:cs="Consolas"/>
+          <w:color w:val="0000FF"/>
+          <w:sz w:val="19"/>
+          <w:szCs w:val="19"/>
+        </w:rPr>
+        <w:t>void</w:t>
+      </w:r>
+      <w:r>
+        <w:rPr>
+          <w:rFonts w:ascii="Consolas" w:hAnsi="Consolas" w:cs="Consolas"/>
+          <w:color w:val="000000"/>
+          <w:sz w:val="19"/>
+          <w:szCs w:val="19"/>
+        </w:rPr>
+        <w:t xml:space="preserve"> </w:t>
+      </w:r>
+      <w:proofErr w:type="spellStart"/>
+      <w:r>
+        <w:rPr>
+          <w:rFonts w:ascii="Consolas" w:hAnsi="Consolas" w:cs="Consolas"/>
+          <w:color w:val="000000"/>
+          <w:sz w:val="19"/>
+          <w:szCs w:val="19"/>
+        </w:rPr>
+        <w:t>CaptureOpponentsLastMove</w:t>
+      </w:r>
+      <w:proofErr w:type="spellEnd"/>
+      <w:r>
+        <w:rPr>
+          <w:rFonts w:ascii="Consolas" w:hAnsi="Consolas" w:cs="Consolas"/>
+          <w:color w:val="000000"/>
+          <w:sz w:val="19"/>
+          <w:szCs w:val="19"/>
+        </w:rPr>
+        <w:t>(</w:t>
+      </w:r>
+      <w:r>
+        <w:rPr>
+          <w:rFonts w:ascii="Consolas" w:hAnsi="Consolas" w:cs="Consolas"/>
+          <w:color w:val="2B91AF"/>
+          <w:sz w:val="19"/>
+          <w:szCs w:val="19"/>
+        </w:rPr>
+        <w:t>Move</w:t>
+      </w:r>
+      <w:r>
+        <w:rPr>
+          <w:rFonts w:ascii="Consolas" w:hAnsi="Consolas" w:cs="Consolas"/>
+          <w:color w:val="000000"/>
+          <w:sz w:val="19"/>
+          <w:szCs w:val="19"/>
+        </w:rPr>
+        <w:t xml:space="preserve"> </w:t>
+      </w:r>
+      <w:proofErr w:type="spellStart"/>
+      <w:r>
+        <w:rPr>
+          <w:rFonts w:ascii="Consolas" w:hAnsi="Consolas" w:cs="Consolas"/>
+          <w:color w:val="000000"/>
+          <w:sz w:val="19"/>
+          <w:szCs w:val="19"/>
+        </w:rPr>
+        <w:t>lastOpponentsMove</w:t>
+      </w:r>
+      <w:proofErr w:type="spellEnd"/>
+      <w:r>
+        <w:rPr>
+          <w:rFonts w:ascii="Consolas" w:hAnsi="Consolas" w:cs="Consolas"/>
+          <w:color w:val="000000"/>
+          <w:sz w:val="19"/>
+          <w:szCs w:val="19"/>
+        </w:rPr>
+        <w:t>)</w:t>
       </w:r>
     </w:p>
     <w:p>
@@ -3323,6 +3851,249 @@
     </w:p>
     <w:p>
       <w:pPr>
+        <w:pStyle w:val="ListParagraph"/>
+        <w:numPr>
+          <w:ilvl w:val="0"/>
+          <w:numId w:val="15"/>
+        </w:numPr>
+        <w:rPr>
+          <w:rFonts w:ascii="Consolas" w:hAnsi="Consolas" w:cs="Consolas"/>
+          <w:color w:val="000000"/>
+          <w:sz w:val="19"/>
+          <w:szCs w:val="19"/>
+        </w:rPr>
+      </w:pPr>
+      <w:r>
+        <w:rPr>
+          <w:rFonts w:ascii="Consolas" w:hAnsi="Consolas" w:cs="Consolas"/>
+          <w:color w:val="0000FF"/>
+          <w:sz w:val="19"/>
+          <w:szCs w:val="19"/>
+        </w:rPr>
+        <w:t>public</w:t>
+      </w:r>
+      <w:r>
+        <w:rPr>
+          <w:rFonts w:ascii="Consolas" w:hAnsi="Consolas" w:cs="Consolas"/>
+          <w:color w:val="000000"/>
+          <w:sz w:val="19"/>
+          <w:szCs w:val="19"/>
+        </w:rPr>
+        <w:t xml:space="preserve"> </w:t>
+      </w:r>
+      <w:r>
+        <w:rPr>
+          <w:rFonts w:ascii="Consolas" w:hAnsi="Consolas" w:cs="Consolas"/>
+          <w:color w:val="0000FF"/>
+          <w:sz w:val="19"/>
+          <w:szCs w:val="19"/>
+        </w:rPr>
+        <w:t>override</w:t>
+      </w:r>
+      <w:r>
+        <w:rPr>
+          <w:rFonts w:ascii="Consolas" w:hAnsi="Consolas" w:cs="Consolas"/>
+          <w:color w:val="000000"/>
+          <w:sz w:val="19"/>
+          <w:szCs w:val="19"/>
+        </w:rPr>
+        <w:t xml:space="preserve"> </w:t>
+      </w:r>
+      <w:r>
+        <w:rPr>
+          <w:rFonts w:ascii="Consolas" w:hAnsi="Consolas" w:cs="Consolas"/>
+          <w:color w:val="0000FF"/>
+          <w:sz w:val="19"/>
+          <w:szCs w:val="19"/>
+        </w:rPr>
+        <w:t>void</w:t>
+      </w:r>
+      <w:r>
+        <w:rPr>
+          <w:rFonts w:ascii="Consolas" w:hAnsi="Consolas" w:cs="Consolas"/>
+          <w:color w:val="000000"/>
+          <w:sz w:val="19"/>
+          <w:szCs w:val="19"/>
+        </w:rPr>
+        <w:t xml:space="preserve"> </w:t>
+      </w:r>
+      <w:proofErr w:type="spellStart"/>
+      <w:r>
+        <w:rPr>
+          <w:rFonts w:ascii="Consolas" w:hAnsi="Consolas" w:cs="Consolas"/>
+          <w:color w:val="000000"/>
+          <w:sz w:val="19"/>
+          <w:szCs w:val="19"/>
+        </w:rPr>
+        <w:t>SetFlippedStatus</w:t>
+      </w:r>
+      <w:proofErr w:type="spellEnd"/>
+      <w:r>
+        <w:rPr>
+          <w:rFonts w:ascii="Consolas" w:hAnsi="Consolas" w:cs="Consolas"/>
+          <w:color w:val="000000"/>
+          <w:sz w:val="19"/>
+          <w:szCs w:val="19"/>
+        </w:rPr>
+        <w:t>(</w:t>
+      </w:r>
+      <w:r>
+        <w:rPr>
+          <w:rFonts w:ascii="Consolas" w:hAnsi="Consolas" w:cs="Consolas"/>
+          <w:color w:val="0000FF"/>
+          <w:sz w:val="19"/>
+          <w:szCs w:val="19"/>
+        </w:rPr>
+        <w:t>bool</w:t>
+      </w:r>
+      <w:r>
+        <w:rPr>
+          <w:rFonts w:ascii="Consolas" w:hAnsi="Consolas" w:cs="Consolas"/>
+          <w:color w:val="000000"/>
+          <w:sz w:val="19"/>
+          <w:szCs w:val="19"/>
+        </w:rPr>
+        <w:t xml:space="preserve"> flipped)</w:t>
+      </w:r>
+    </w:p>
+    <w:p>
+      <w:pPr>
+        <w:pStyle w:val="ListParagraph"/>
+        <w:numPr>
+          <w:ilvl w:val="0"/>
+          <w:numId w:val="15"/>
+        </w:numPr>
+        <w:rPr>
+          <w:rFonts w:ascii="Consolas" w:hAnsi="Consolas" w:cs="Consolas"/>
+          <w:color w:val="000000"/>
+          <w:sz w:val="19"/>
+          <w:szCs w:val="19"/>
+        </w:rPr>
+      </w:pPr>
+      <w:r>
+        <w:rPr>
+          <w:rFonts w:ascii="Consolas" w:hAnsi="Consolas" w:cs="Consolas"/>
+          <w:color w:val="0000FF"/>
+          <w:sz w:val="19"/>
+          <w:szCs w:val="19"/>
+        </w:rPr>
+        <w:t>public</w:t>
+      </w:r>
+      <w:r>
+        <w:rPr>
+          <w:rFonts w:ascii="Consolas" w:hAnsi="Consolas" w:cs="Consolas"/>
+          <w:color w:val="000000"/>
+          <w:sz w:val="19"/>
+          <w:szCs w:val="19"/>
+        </w:rPr>
+        <w:t xml:space="preserve"> </w:t>
+      </w:r>
+      <w:r>
+        <w:rPr>
+          <w:rFonts w:ascii="Consolas" w:hAnsi="Consolas" w:cs="Consolas"/>
+          <w:color w:val="0000FF"/>
+          <w:sz w:val="19"/>
+          <w:szCs w:val="19"/>
+        </w:rPr>
+        <w:t>override</w:t>
+      </w:r>
+      <w:r>
+        <w:rPr>
+          <w:rFonts w:ascii="Consolas" w:hAnsi="Consolas" w:cs="Consolas"/>
+          <w:color w:val="000000"/>
+          <w:sz w:val="19"/>
+          <w:szCs w:val="19"/>
+        </w:rPr>
+        <w:t xml:space="preserve"> </w:t>
+      </w:r>
+      <w:r>
+        <w:rPr>
+          <w:rFonts w:ascii="Consolas" w:hAnsi="Consolas" w:cs="Consolas"/>
+          <w:color w:val="0000FF"/>
+          <w:sz w:val="19"/>
+          <w:szCs w:val="19"/>
+        </w:rPr>
+        <w:t>void</w:t>
+      </w:r>
+      <w:r>
+        <w:rPr>
+          <w:rFonts w:ascii="Consolas" w:hAnsi="Consolas" w:cs="Consolas"/>
+          <w:color w:val="000000"/>
+          <w:sz w:val="19"/>
+          <w:szCs w:val="19"/>
+        </w:rPr>
+        <w:t xml:space="preserve"> </w:t>
+      </w:r>
+      <w:proofErr w:type="spellStart"/>
+      <w:r>
+        <w:rPr>
+          <w:rFonts w:ascii="Consolas" w:hAnsi="Consolas" w:cs="Consolas"/>
+          <w:color w:val="000000"/>
+          <w:sz w:val="19"/>
+          <w:szCs w:val="19"/>
+        </w:rPr>
+        <w:t>SetOpponentFlippedStatus</w:t>
+      </w:r>
+      <w:proofErr w:type="spellEnd"/>
+      <w:r>
+        <w:rPr>
+          <w:rFonts w:ascii="Consolas" w:hAnsi="Consolas" w:cs="Consolas"/>
+          <w:color w:val="000000"/>
+          <w:sz w:val="19"/>
+          <w:szCs w:val="19"/>
+        </w:rPr>
+        <w:t>(</w:t>
+      </w:r>
+      <w:r>
+        <w:rPr>
+          <w:rFonts w:ascii="Consolas" w:hAnsi="Consolas" w:cs="Consolas"/>
+          <w:color w:val="0000FF"/>
+          <w:sz w:val="19"/>
+          <w:szCs w:val="19"/>
+        </w:rPr>
+        <w:t>bool</w:t>
+      </w:r>
+      <w:r>
+        <w:rPr>
+          <w:rFonts w:ascii="Consolas" w:hAnsi="Consolas" w:cs="Consolas"/>
+          <w:color w:val="000000"/>
+          <w:sz w:val="19"/>
+          <w:szCs w:val="19"/>
+        </w:rPr>
+        <w:t xml:space="preserve"> </w:t>
+      </w:r>
+      <w:proofErr w:type="spellStart"/>
+      <w:r>
+        <w:rPr>
+          <w:rFonts w:ascii="Consolas" w:hAnsi="Consolas" w:cs="Consolas"/>
+          <w:color w:val="000000"/>
+          <w:sz w:val="19"/>
+          <w:szCs w:val="19"/>
+        </w:rPr>
+        <w:t>opponentFlipped</w:t>
+      </w:r>
+      <w:proofErr w:type="spellEnd"/>
+      <w:r>
+        <w:rPr>
+          <w:rFonts w:ascii="Consolas" w:hAnsi="Consolas" w:cs="Consolas"/>
+          <w:color w:val="000000"/>
+          <w:sz w:val="19"/>
+          <w:szCs w:val="19"/>
+        </w:rPr>
+        <w:t>)</w:t>
+      </w:r>
+    </w:p>
+    <w:p>
+      <w:pPr>
+        <w:pStyle w:val="ListParagraph"/>
+        <w:rPr>
+          <w:sz w:val="22"/>
+        </w:rPr>
+      </w:pPr>
+    </w:p>
+    <w:p>
+      <w:pPr>
+        <w:ind w:left="360"/>
         <w:rPr>
           <w:rFonts w:eastAsia="Times New Roman" w:cstheme="minorHAnsi"/>
           <w:b/>
@@ -3333,32 +4104,29 @@
           <w:lang w:val="en-GB"/>
         </w:rPr>
       </w:pPr>
-      <w:bookmarkStart w:id="10" w:name="_Toc450309379"/>
-      <w:r>
-        <w:br w:type="page"/>
-      </w:r>
+      <w:bookmarkStart w:id="11" w:name="_Toc450309379"/>
     </w:p>
     <w:p>
       <w:pPr>
         <w:pStyle w:val="Heading1"/>
       </w:pPr>
-      <w:bookmarkStart w:id="11" w:name="_Toc529516014"/>
+      <w:bookmarkStart w:id="12" w:name="_Toc529782253"/>
       <w:r>
         <w:lastRenderedPageBreak/>
         <w:t>Hints</w:t>
       </w:r>
-      <w:bookmarkEnd w:id="10"/>
       <w:bookmarkEnd w:id="11"/>
+      <w:bookmarkEnd w:id="12"/>
     </w:p>
     <w:p>
       <w:pPr>
         <w:pStyle w:val="Heading2"/>
       </w:pPr>
-      <w:bookmarkStart w:id="12" w:name="_Toc529516015"/>
+      <w:bookmarkStart w:id="13" w:name="_Toc529782254"/>
       <w:r>
         <w:t>Testing your bot works</w:t>
       </w:r>
-      <w:bookmarkEnd w:id="12"/>
+      <w:bookmarkEnd w:id="13"/>
     </w:p>
     <w:p>
       <w:pPr>
@@ -3518,6 +4286,7 @@
           <w:sz w:val="22"/>
         </w:rPr>
       </w:pPr>
+      <w:proofErr w:type="spellStart"/>
       <w:r>
         <w:rPr>
           <w:rFonts w:ascii="Consolas" w:hAnsi="Consolas" w:cs="Consolas"/>
@@ -3525,7 +4294,35 @@
           <w:sz w:val="19"/>
           <w:szCs w:val="19"/>
         </w:rPr>
-        <w:t>arenaSize number of spaces in arena</w:t>
+        <w:t>arenaSize</w:t>
+      </w:r>
+      <w:proofErr w:type="spellEnd"/>
+      <w:r>
+        <w:rPr>
+          <w:rFonts w:ascii="Consolas" w:hAnsi="Consolas" w:cs="Consolas"/>
+          <w:color w:val="000000"/>
+          <w:sz w:val="19"/>
+          <w:szCs w:val="19"/>
+        </w:rPr>
+        <w:t xml:space="preserve"> number of </w:t>
+      </w:r>
+      <w:r>
+        <w:rPr>
+          <w:rFonts w:ascii="Consolas" w:hAnsi="Consolas" w:cs="Consolas"/>
+          <w:color w:val="000000"/>
+          <w:sz w:val="19"/>
+          <w:szCs w:val="19"/>
+        </w:rPr>
+        <w:t>square</w:t>
+      </w:r>
+      <w:r>
+        <w:rPr>
+          <w:rFonts w:ascii="Consolas" w:hAnsi="Consolas" w:cs="Consolas"/>
+          <w:color w:val="000000"/>
+          <w:sz w:val="19"/>
+          <w:szCs w:val="19"/>
+        </w:rPr>
+        <w:t>s in arena</w:t>
       </w:r>
     </w:p>
     <w:p>
@@ -3902,11 +4699,11 @@
       <w:pPr>
         <w:pStyle w:val="Heading2"/>
       </w:pPr>
-      <w:bookmarkStart w:id="13" w:name="_Toc529516016"/>
+      <w:bookmarkStart w:id="14" w:name="_Toc529782255"/>
       <w:r>
         <w:t>Cheat Central – how to win this thing</w:t>
       </w:r>
-      <w:bookmarkEnd w:id="13"/>
+      <w:bookmarkEnd w:id="14"/>
     </w:p>
     <w:p>
       <w:r>
@@ -4071,14 +4868,31 @@
         <w:rPr>
           <w:lang w:val="en-GB"/>
         </w:rPr>
-        <w:t>Understanding the patterns and strategies of your opponents and the house bot will give you the best chance of developing a winning bot.</w:t>
+        <w:t>Understanding the patterns and strategies of your opponents and the house bot</w:t>
+      </w:r>
+      <w:r>
+        <w:rPr>
+          <w:lang w:val="en-GB"/>
+        </w:rPr>
+        <w:t>s</w:t>
+      </w:r>
+      <w:r>
+        <w:rPr>
+          <w:lang w:val="en-GB"/>
+        </w:rPr>
+        <w:t xml:space="preserve"> will give you the best chance of developing a winning bot.</w:t>
       </w:r>
     </w:p>
     <w:p>
       <w:pPr>
         <w:pStyle w:val="Heading2"/>
-      </w:pPr>
-      <w:bookmarkStart w:id="14" w:name="_Toc529516017"/>
+        <w:rPr>
+          <w:rFonts w:ascii="Calibri" w:hAnsi="Calibri" w:cs="Calibri"/>
+          <w:sz w:val="22"/>
+          <w:szCs w:val="22"/>
+        </w:rPr>
+      </w:pPr>
+      <w:bookmarkStart w:id="15" w:name="_Toc529782256"/>
       <w:r>
         <w:lastRenderedPageBreak/>
         <w:t>Moves matrix</w:t>
@@ -4086,16 +4900,7 @@
       <w:r>
         <w:t xml:space="preserve"> when opponent is not flipped</w:t>
       </w:r>
-      <w:bookmarkEnd w:id="14"/>
-    </w:p>
-    <w:p>
-      <w:pPr>
-        <w:rPr>
-          <w:rFonts w:ascii="Calibri" w:hAnsi="Calibri" w:cs="Calibri"/>
-          <w:sz w:val="22"/>
-          <w:szCs w:val="22"/>
-        </w:rPr>
-      </w:pPr>
+      <w:bookmarkEnd w:id="15"/>
     </w:p>
     <w:tbl>
       <w:tblPr>
@@ -4658,6 +5463,22 @@
               </w:rPr>
               <w:t>Their bot takes 20 damage</w:t>
             </w:r>
+            <w:r>
+              <w:rPr>
+                <w:rFonts w:ascii="Calibri" w:hAnsi="Calibri" w:cs="Calibri"/>
+                <w:sz w:val="22"/>
+                <w:szCs w:val="22"/>
+              </w:rPr>
+              <w:t xml:space="preserve">, </w:t>
+            </w:r>
+            <w:r>
+              <w:rPr>
+                <w:rFonts w:ascii="Calibri" w:hAnsi="Calibri" w:cs="Calibri"/>
+                <w:sz w:val="22"/>
+                <w:szCs w:val="22"/>
+              </w:rPr>
+              <w:t>if flip is successful your bot is flipped.</w:t>
+            </w:r>
           </w:p>
         </w:tc>
       </w:tr>
@@ -4836,7 +5657,15 @@
                 <w:sz w:val="22"/>
                 <w:szCs w:val="22"/>
               </w:rPr>
-              <w:t>Their bot takes 20 damage, your bot is shunted backwards 1 square</w:t>
+              <w:t>Their bot takes 25</w:t>
+            </w:r>
+            <w:r>
+              <w:rPr>
+                <w:rFonts w:ascii="Calibri" w:hAnsi="Calibri" w:cs="Calibri"/>
+                <w:sz w:val="22"/>
+                <w:szCs w:val="22"/>
+              </w:rPr>
+              <w:t xml:space="preserve"> damage, your bot is shunted backwards 1 square</w:t>
             </w:r>
           </w:p>
         </w:tc>
@@ -4941,6 +5770,9 @@
           </w:tcPr>
           <w:p>
             <w:pPr>
+              <w:tabs>
+                <w:tab w:val="left" w:pos="2175"/>
+              </w:tabs>
               <w:rPr>
                 <w:rFonts w:ascii="Calibri" w:hAnsi="Calibri" w:cs="Calibri"/>
                 <w:sz w:val="22"/>
@@ -4975,7 +5807,7 @@
                 <w:sz w:val="22"/>
                 <w:szCs w:val="22"/>
               </w:rPr>
-              <w:t>Shunt or Forwards</w:t>
+              <w:t>Backwards</w:t>
             </w:r>
           </w:p>
         </w:tc>
@@ -4997,7 +5829,7 @@
                 <w:sz w:val="22"/>
                 <w:szCs w:val="22"/>
               </w:rPr>
-              <w:t>1 square apart</w:t>
+              <w:t xml:space="preserve">Adjacent square </w:t>
             </w:r>
           </w:p>
         </w:tc>
@@ -5019,7 +5851,23 @@
                 <w:sz w:val="22"/>
                 <w:szCs w:val="22"/>
               </w:rPr>
-              <w:t>Their bot takes 20 damage</w:t>
+              <w:t xml:space="preserve">Their bot takes 10 damage and moves backwards 1 </w:t>
+            </w:r>
+            <w:r>
+              <w:rPr>
+                <w:rFonts w:ascii="Calibri" w:hAnsi="Calibri" w:cs="Calibri"/>
+                <w:sz w:val="22"/>
+                <w:szCs w:val="22"/>
+              </w:rPr>
+              <w:t>square</w:t>
+            </w:r>
+            <w:r>
+              <w:rPr>
+                <w:rFonts w:ascii="Calibri" w:hAnsi="Calibri" w:cs="Calibri"/>
+                <w:sz w:val="22"/>
+                <w:szCs w:val="22"/>
+              </w:rPr>
+              <w:t xml:space="preserve"> </w:t>
             </w:r>
           </w:p>
         </w:tc>
@@ -5031,6 +5879,9 @@
           </w:tcPr>
           <w:p>
             <w:pPr>
+              <w:tabs>
+                <w:tab w:val="left" w:pos="2175"/>
+              </w:tabs>
               <w:rPr>
                 <w:rFonts w:ascii="Calibri" w:hAnsi="Calibri" w:cs="Calibri"/>
                 <w:sz w:val="22"/>
@@ -5065,7 +5916,7 @@
                 <w:sz w:val="22"/>
                 <w:szCs w:val="22"/>
               </w:rPr>
-              <w:t>Shunt or Forwards</w:t>
+              <w:t>Backwards</w:t>
             </w:r>
           </w:p>
         </w:tc>
@@ -5087,7 +5938,7 @@
                 <w:sz w:val="22"/>
                 <w:szCs w:val="22"/>
               </w:rPr>
-              <w:t>2 squares apart</w:t>
+              <w:t>1 square apart</w:t>
             </w:r>
           </w:p>
         </w:tc>
@@ -5109,7 +5960,23 @@
                 <w:sz w:val="22"/>
                 <w:szCs w:val="22"/>
               </w:rPr>
-              <w:t>Their bot takes 10 damage</w:t>
+              <w:t xml:space="preserve">Their bot takes 0 damage and moves backwards 1 </w:t>
+            </w:r>
+            <w:r>
+              <w:rPr>
+                <w:rFonts w:ascii="Calibri" w:hAnsi="Calibri" w:cs="Calibri"/>
+                <w:sz w:val="22"/>
+                <w:szCs w:val="22"/>
+              </w:rPr>
+              <w:t>square</w:t>
+            </w:r>
+            <w:r>
+              <w:rPr>
+                <w:rFonts w:ascii="Calibri" w:hAnsi="Calibri" w:cs="Calibri"/>
+                <w:sz w:val="22"/>
+                <w:szCs w:val="22"/>
+              </w:rPr>
+              <w:t xml:space="preserve"> </w:t>
             </w:r>
           </w:p>
         </w:tc>
@@ -5133,7 +6000,7 @@
                 <w:sz w:val="22"/>
                 <w:szCs w:val="22"/>
               </w:rPr>
-              <w:t>Attack with axe</w:t>
+              <w:t>Flamethrower attack</w:t>
             </w:r>
           </w:p>
         </w:tc>
@@ -5155,7 +6022,7 @@
                 <w:sz w:val="22"/>
                 <w:szCs w:val="22"/>
               </w:rPr>
-              <w:t>Attack with Axe</w:t>
+              <w:t xml:space="preserve">Shunt </w:t>
             </w:r>
           </w:p>
         </w:tc>
@@ -5177,7 +6044,7 @@
                 <w:sz w:val="22"/>
                 <w:szCs w:val="22"/>
               </w:rPr>
-              <w:t>Adjacent square</w:t>
+              <w:t>1 square apart</w:t>
             </w:r>
           </w:p>
         </w:tc>
@@ -5199,7 +6066,7 @@
                 <w:sz w:val="22"/>
                 <w:szCs w:val="22"/>
               </w:rPr>
-              <w:t>Both bots take 10 damage</w:t>
+              <w:t>Their bot takes 20 damage</w:t>
             </w:r>
           </w:p>
         </w:tc>
@@ -5223,7 +6090,7 @@
                 <w:sz w:val="22"/>
                 <w:szCs w:val="22"/>
               </w:rPr>
-              <w:t>Attack with axe</w:t>
+              <w:t>Flamethrower attack</w:t>
             </w:r>
           </w:p>
         </w:tc>
@@ -5245,7 +6112,7 @@
                 <w:sz w:val="22"/>
                 <w:szCs w:val="22"/>
               </w:rPr>
-              <w:t>Shunt</w:t>
+              <w:t xml:space="preserve">Shunt </w:t>
             </w:r>
           </w:p>
         </w:tc>
@@ -5267,7 +6134,7 @@
                 <w:sz w:val="22"/>
                 <w:szCs w:val="22"/>
               </w:rPr>
-              <w:t>Adjacent square</w:t>
+              <w:t>2 squares apart</w:t>
             </w:r>
           </w:p>
         </w:tc>
@@ -5289,7 +6156,7 @@
                 <w:sz w:val="22"/>
                 <w:szCs w:val="22"/>
               </w:rPr>
-              <w:t>Their bot takes 15 damage, your bot is shunted backwards</w:t>
+              <w:t>Their bot takes 10 damage</w:t>
             </w:r>
           </w:p>
         </w:tc>
@@ -5313,7 +6180,7 @@
                 <w:sz w:val="22"/>
                 <w:szCs w:val="22"/>
               </w:rPr>
-              <w:t>Attack with axe</w:t>
+              <w:t>Flamethrower attack</w:t>
             </w:r>
           </w:p>
         </w:tc>
@@ -5335,7 +6202,7 @@
                 <w:sz w:val="22"/>
                 <w:szCs w:val="22"/>
               </w:rPr>
-              <w:t>Shunt</w:t>
+              <w:t>Forwards</w:t>
             </w:r>
           </w:p>
         </w:tc>
@@ -5379,7 +6246,7 @@
                 <w:sz w:val="22"/>
                 <w:szCs w:val="22"/>
               </w:rPr>
-              <w:t>Their bot takes 10 damage, your bot is shunted backwards 1 square</w:t>
+              <w:t>Their bot takes 20 damage</w:t>
             </w:r>
           </w:p>
         </w:tc>
@@ -5403,7 +6270,7 @@
                 <w:sz w:val="22"/>
                 <w:szCs w:val="22"/>
               </w:rPr>
-              <w:t>Attack with axe</w:t>
+              <w:t>Flamethrower attack</w:t>
             </w:r>
           </w:p>
         </w:tc>
@@ -5425,7 +6292,7 @@
                 <w:sz w:val="22"/>
                 <w:szCs w:val="22"/>
               </w:rPr>
-              <w:t>Flip</w:t>
+              <w:t>Forwards</w:t>
             </w:r>
           </w:p>
         </w:tc>
@@ -5447,7 +6314,7 @@
                 <w:sz w:val="22"/>
                 <w:szCs w:val="22"/>
               </w:rPr>
-              <w:t>Adjacent square</w:t>
+              <w:t>2 squares apart</w:t>
             </w:r>
           </w:p>
         </w:tc>
@@ -5515,7 +6382,7 @@
                 <w:sz w:val="22"/>
                 <w:szCs w:val="22"/>
               </w:rPr>
-              <w:t>Forwards</w:t>
+              <w:t>Attack with Axe</w:t>
             </w:r>
           </w:p>
         </w:tc>
@@ -5537,7 +6404,7 @@
                 <w:sz w:val="22"/>
                 <w:szCs w:val="22"/>
               </w:rPr>
-              <w:t>1 square apart</w:t>
+              <w:t>Adjacent square</w:t>
             </w:r>
           </w:p>
         </w:tc>
@@ -5559,7 +6426,7 @@
                 <w:sz w:val="22"/>
                 <w:szCs w:val="22"/>
               </w:rPr>
-              <w:t>Their bot takes 10 damage</w:t>
+              <w:t>Both bots take 10 damage</w:t>
             </w:r>
           </w:p>
         </w:tc>
@@ -5583,34 +6450,34 @@
                 <w:sz w:val="22"/>
                 <w:szCs w:val="22"/>
               </w:rPr>
+              <w:t>Attack with axe</w:t>
+            </w:r>
+          </w:p>
+        </w:tc>
+        <w:tc>
+          <w:tcPr>
+            <w:tcW w:w="1984" w:type="dxa"/>
+          </w:tcPr>
+          <w:p>
+            <w:pPr>
+              <w:rPr>
+                <w:rFonts w:ascii="Calibri" w:hAnsi="Calibri" w:cs="Calibri"/>
+                <w:sz w:val="22"/>
+                <w:szCs w:val="22"/>
+              </w:rPr>
+            </w:pPr>
+            <w:r>
+              <w:rPr>
+                <w:rFonts w:ascii="Calibri" w:hAnsi="Calibri" w:cs="Calibri"/>
+                <w:sz w:val="22"/>
+                <w:szCs w:val="22"/>
+              </w:rPr>
               <w:t>Shunt</w:t>
             </w:r>
           </w:p>
         </w:tc>
         <w:tc>
           <w:tcPr>
-            <w:tcW w:w="1984" w:type="dxa"/>
-          </w:tcPr>
-          <w:p>
-            <w:pPr>
-              <w:rPr>
-                <w:rFonts w:ascii="Calibri" w:hAnsi="Calibri" w:cs="Calibri"/>
-                <w:sz w:val="22"/>
-                <w:szCs w:val="22"/>
-              </w:rPr>
-            </w:pPr>
-            <w:r>
-              <w:rPr>
-                <w:rFonts w:ascii="Calibri" w:hAnsi="Calibri" w:cs="Calibri"/>
-                <w:sz w:val="22"/>
-                <w:szCs w:val="22"/>
-              </w:rPr>
-              <w:t>Forwards</w:t>
-            </w:r>
-          </w:p>
-        </w:tc>
-        <w:tc>
-          <w:tcPr>
             <w:tcW w:w="2693" w:type="dxa"/>
           </w:tcPr>
           <w:p>
@@ -5649,7 +6516,7 @@
                 <w:sz w:val="22"/>
                 <w:szCs w:val="22"/>
               </w:rPr>
-              <w:t>Your bot takes 5 damage and moves forward 1 square, their bot remains in original position</w:t>
+              <w:t>Their bot takes 15 damage, your bot is shunted backwards</w:t>
             </w:r>
           </w:p>
         </w:tc>
@@ -5673,34 +6540,34 @@
                 <w:sz w:val="22"/>
                 <w:szCs w:val="22"/>
               </w:rPr>
+              <w:t>Attack with axe</w:t>
+            </w:r>
+          </w:p>
+        </w:tc>
+        <w:tc>
+          <w:tcPr>
+            <w:tcW w:w="1984" w:type="dxa"/>
+          </w:tcPr>
+          <w:p>
+            <w:pPr>
+              <w:rPr>
+                <w:rFonts w:ascii="Calibri" w:hAnsi="Calibri" w:cs="Calibri"/>
+                <w:sz w:val="22"/>
+                <w:szCs w:val="22"/>
+              </w:rPr>
+            </w:pPr>
+            <w:r>
+              <w:rPr>
+                <w:rFonts w:ascii="Calibri" w:hAnsi="Calibri" w:cs="Calibri"/>
+                <w:sz w:val="22"/>
+                <w:szCs w:val="22"/>
+              </w:rPr>
               <w:t>Shunt</w:t>
             </w:r>
           </w:p>
         </w:tc>
         <w:tc>
           <w:tcPr>
-            <w:tcW w:w="1984" w:type="dxa"/>
-          </w:tcPr>
-          <w:p>
-            <w:pPr>
-              <w:rPr>
-                <w:rFonts w:ascii="Calibri" w:hAnsi="Calibri" w:cs="Calibri"/>
-                <w:sz w:val="22"/>
-                <w:szCs w:val="22"/>
-              </w:rPr>
-            </w:pPr>
-            <w:r>
-              <w:rPr>
-                <w:rFonts w:ascii="Calibri" w:hAnsi="Calibri" w:cs="Calibri"/>
-                <w:sz w:val="22"/>
-                <w:szCs w:val="22"/>
-              </w:rPr>
-              <w:t>Shunt</w:t>
-            </w:r>
-          </w:p>
-        </w:tc>
-        <w:tc>
-          <w:tcPr>
             <w:tcW w:w="2693" w:type="dxa"/>
           </w:tcPr>
           <w:p>
@@ -5717,7 +6584,7 @@
                 <w:sz w:val="22"/>
                 <w:szCs w:val="22"/>
               </w:rPr>
-              <w:t>Adjacent square</w:t>
+              <w:t>1 square apart</w:t>
             </w:r>
           </w:p>
         </w:tc>
@@ -5739,7 +6606,7 @@
                 <w:sz w:val="22"/>
                 <w:szCs w:val="22"/>
               </w:rPr>
-              <w:t>Shunt fails both bots take 5 damage and remain in original position</w:t>
+              <w:t>Their bot takes 10 damage and moves into the adjacent square</w:t>
             </w:r>
           </w:p>
         </w:tc>
@@ -5763,7 +6630,7 @@
                 <w:sz w:val="22"/>
                 <w:szCs w:val="22"/>
               </w:rPr>
-              <w:t>Shunt</w:t>
+              <w:t>Attack with axe</w:t>
             </w:r>
           </w:p>
         </w:tc>
@@ -5785,7 +6652,7 @@
                 <w:sz w:val="22"/>
                 <w:szCs w:val="22"/>
               </w:rPr>
-              <w:t>Shunt</w:t>
+              <w:t>Flip</w:t>
             </w:r>
           </w:p>
         </w:tc>
@@ -5807,7 +6674,7 @@
                 <w:sz w:val="22"/>
                 <w:szCs w:val="22"/>
               </w:rPr>
-              <w:t>1 square apart</w:t>
+              <w:t>Adjacent square</w:t>
             </w:r>
           </w:p>
         </w:tc>
@@ -5829,7 +6696,15 @@
                 <w:sz w:val="22"/>
                 <w:szCs w:val="22"/>
               </w:rPr>
-              <w:t>Shunt fails both bots take 5 damage and remain in original position</w:t>
+              <w:t>Their bot takes 10 damage</w:t>
+            </w:r>
+            <w:r>
+              <w:rPr>
+                <w:rFonts w:ascii="Calibri" w:hAnsi="Calibri" w:cs="Calibri"/>
+                <w:sz w:val="22"/>
+                <w:szCs w:val="22"/>
+              </w:rPr>
+              <w:t>, if flip is successful your bot is flipped.</w:t>
             </w:r>
           </w:p>
         </w:tc>
@@ -5853,7 +6728,7 @@
                 <w:sz w:val="22"/>
                 <w:szCs w:val="22"/>
               </w:rPr>
-              <w:t>Shunt</w:t>
+              <w:t>Attack with axe</w:t>
             </w:r>
           </w:p>
         </w:tc>
@@ -5875,7 +6750,7 @@
                 <w:sz w:val="22"/>
                 <w:szCs w:val="22"/>
               </w:rPr>
-              <w:t>Flip</w:t>
+              <w:t>Forwards</w:t>
             </w:r>
           </w:p>
         </w:tc>
@@ -5897,7 +6772,7 @@
                 <w:sz w:val="22"/>
                 <w:szCs w:val="22"/>
               </w:rPr>
-              <w:t>Adjacent square</w:t>
+              <w:t>1 square apart</w:t>
             </w:r>
           </w:p>
         </w:tc>
@@ -5919,41 +6794,7 @@
                 <w:sz w:val="22"/>
                 <w:szCs w:val="22"/>
               </w:rPr>
-              <w:t xml:space="preserve">Your bot takes 5 damage and moves </w:t>
-            </w:r>
-            <w:r>
-              <w:rPr>
-                <w:rFonts w:ascii="Calibri" w:hAnsi="Calibri" w:cs="Calibri"/>
-                <w:sz w:val="22"/>
-                <w:szCs w:val="22"/>
-              </w:rPr>
-              <w:t xml:space="preserve">backwards </w:t>
-            </w:r>
-            <w:r>
-              <w:rPr>
-                <w:rFonts w:ascii="Calibri" w:hAnsi="Calibri" w:cs="Calibri"/>
-                <w:sz w:val="22"/>
-                <w:szCs w:val="22"/>
-              </w:rPr>
-              <w:t xml:space="preserve">1 square, their bot </w:t>
-            </w:r>
-            <w:r>
-              <w:rPr>
-                <w:rFonts w:ascii="Calibri" w:hAnsi="Calibri" w:cs="Calibri"/>
-                <w:sz w:val="22"/>
-                <w:szCs w:val="22"/>
-              </w:rPr>
-              <w:t>is shunted backwards 1 squa</w:t>
-            </w:r>
-            <w:bookmarkStart w:id="15" w:name="_GoBack"/>
-            <w:bookmarkEnd w:id="15"/>
-            <w:r>
-              <w:rPr>
-                <w:rFonts w:ascii="Calibri" w:hAnsi="Calibri" w:cs="Calibri"/>
-                <w:sz w:val="22"/>
-                <w:szCs w:val="22"/>
-              </w:rPr>
-              <w:t>re</w:t>
+              <w:t>Their bot takes 10 damage</w:t>
             </w:r>
           </w:p>
         </w:tc>
@@ -5977,6 +6818,701 @@
                 <w:sz w:val="22"/>
                 <w:szCs w:val="22"/>
               </w:rPr>
+              <w:t>Attack with axe</w:t>
+            </w:r>
+          </w:p>
+        </w:tc>
+        <w:tc>
+          <w:tcPr>
+            <w:tcW w:w="1984" w:type="dxa"/>
+          </w:tcPr>
+          <w:p>
+            <w:pPr>
+              <w:rPr>
+                <w:rFonts w:ascii="Calibri" w:hAnsi="Calibri" w:cs="Calibri"/>
+                <w:sz w:val="22"/>
+                <w:szCs w:val="22"/>
+              </w:rPr>
+            </w:pPr>
+            <w:r>
+              <w:rPr>
+                <w:rFonts w:ascii="Calibri" w:hAnsi="Calibri" w:cs="Calibri"/>
+                <w:sz w:val="22"/>
+                <w:szCs w:val="22"/>
+              </w:rPr>
+              <w:t>Backwards</w:t>
+            </w:r>
+          </w:p>
+        </w:tc>
+        <w:tc>
+          <w:tcPr>
+            <w:tcW w:w="2693" w:type="dxa"/>
+          </w:tcPr>
+          <w:p>
+            <w:pPr>
+              <w:rPr>
+                <w:rFonts w:ascii="Calibri" w:hAnsi="Calibri" w:cs="Calibri"/>
+                <w:sz w:val="22"/>
+                <w:szCs w:val="22"/>
+              </w:rPr>
+            </w:pPr>
+            <w:r>
+              <w:rPr>
+                <w:rFonts w:ascii="Calibri" w:hAnsi="Calibri" w:cs="Calibri"/>
+                <w:sz w:val="22"/>
+                <w:szCs w:val="22"/>
+              </w:rPr>
+              <w:t>Adjacent square</w:t>
+            </w:r>
+          </w:p>
+        </w:tc>
+        <w:tc>
+          <w:tcPr>
+            <w:tcW w:w="3389" w:type="dxa"/>
+          </w:tcPr>
+          <w:p>
+            <w:pPr>
+              <w:rPr>
+                <w:rFonts w:ascii="Calibri" w:hAnsi="Calibri" w:cs="Calibri"/>
+                <w:sz w:val="22"/>
+                <w:szCs w:val="22"/>
+              </w:rPr>
+            </w:pPr>
+            <w:r>
+              <w:rPr>
+                <w:rFonts w:ascii="Calibri" w:hAnsi="Calibri" w:cs="Calibri"/>
+                <w:sz w:val="22"/>
+                <w:szCs w:val="22"/>
+              </w:rPr>
+              <w:t>Their bot moves backwards and takes 0 damage</w:t>
+            </w:r>
+          </w:p>
+        </w:tc>
+      </w:tr>
+      <w:tr>
+        <w:tc>
+          <w:tcPr>
+            <w:tcW w:w="2122" w:type="dxa"/>
+          </w:tcPr>
+          <w:p>
+            <w:pPr>
+              <w:rPr>
+                <w:rFonts w:ascii="Calibri" w:hAnsi="Calibri" w:cs="Calibri"/>
+                <w:sz w:val="22"/>
+                <w:szCs w:val="22"/>
+              </w:rPr>
+            </w:pPr>
+            <w:r>
+              <w:rPr>
+                <w:rFonts w:ascii="Calibri" w:hAnsi="Calibri" w:cs="Calibri"/>
+                <w:sz w:val="22"/>
+                <w:szCs w:val="22"/>
+              </w:rPr>
+              <w:t>Shunt</w:t>
+            </w:r>
+          </w:p>
+        </w:tc>
+        <w:tc>
+          <w:tcPr>
+            <w:tcW w:w="1984" w:type="dxa"/>
+          </w:tcPr>
+          <w:p>
+            <w:pPr>
+              <w:rPr>
+                <w:rFonts w:ascii="Calibri" w:hAnsi="Calibri" w:cs="Calibri"/>
+                <w:sz w:val="22"/>
+                <w:szCs w:val="22"/>
+              </w:rPr>
+            </w:pPr>
+            <w:r>
+              <w:rPr>
+                <w:rFonts w:ascii="Calibri" w:hAnsi="Calibri" w:cs="Calibri"/>
+                <w:sz w:val="22"/>
+                <w:szCs w:val="22"/>
+              </w:rPr>
+              <w:t>Forwards</w:t>
+            </w:r>
+          </w:p>
+        </w:tc>
+        <w:tc>
+          <w:tcPr>
+            <w:tcW w:w="2693" w:type="dxa"/>
+          </w:tcPr>
+          <w:p>
+            <w:pPr>
+              <w:rPr>
+                <w:rFonts w:ascii="Calibri" w:hAnsi="Calibri" w:cs="Calibri"/>
+                <w:sz w:val="22"/>
+                <w:szCs w:val="22"/>
+              </w:rPr>
+            </w:pPr>
+            <w:r>
+              <w:rPr>
+                <w:rFonts w:ascii="Calibri" w:hAnsi="Calibri" w:cs="Calibri"/>
+                <w:sz w:val="22"/>
+                <w:szCs w:val="22"/>
+              </w:rPr>
+              <w:t>Adjacent square</w:t>
+            </w:r>
+          </w:p>
+        </w:tc>
+        <w:tc>
+          <w:tcPr>
+            <w:tcW w:w="3389" w:type="dxa"/>
+          </w:tcPr>
+          <w:p>
+            <w:pPr>
+              <w:rPr>
+                <w:rFonts w:ascii="Calibri" w:hAnsi="Calibri" w:cs="Calibri"/>
+                <w:sz w:val="22"/>
+                <w:szCs w:val="22"/>
+              </w:rPr>
+            </w:pPr>
+            <w:r>
+              <w:rPr>
+                <w:rFonts w:ascii="Calibri" w:hAnsi="Calibri" w:cs="Calibri"/>
+                <w:sz w:val="22"/>
+                <w:szCs w:val="22"/>
+              </w:rPr>
+              <w:t>Your bot takes 5 damage and moves forward 1 square, their bot remains in original position</w:t>
+            </w:r>
+          </w:p>
+        </w:tc>
+      </w:tr>
+      <w:tr>
+        <w:tc>
+          <w:tcPr>
+            <w:tcW w:w="2122" w:type="dxa"/>
+          </w:tcPr>
+          <w:p>
+            <w:pPr>
+              <w:rPr>
+                <w:rFonts w:ascii="Calibri" w:hAnsi="Calibri" w:cs="Calibri"/>
+                <w:sz w:val="22"/>
+                <w:szCs w:val="22"/>
+              </w:rPr>
+            </w:pPr>
+            <w:r>
+              <w:rPr>
+                <w:rFonts w:ascii="Calibri" w:hAnsi="Calibri" w:cs="Calibri"/>
+                <w:sz w:val="22"/>
+                <w:szCs w:val="22"/>
+              </w:rPr>
+              <w:t>Shunt</w:t>
+            </w:r>
+          </w:p>
+        </w:tc>
+        <w:tc>
+          <w:tcPr>
+            <w:tcW w:w="1984" w:type="dxa"/>
+          </w:tcPr>
+          <w:p>
+            <w:pPr>
+              <w:rPr>
+                <w:rFonts w:ascii="Calibri" w:hAnsi="Calibri" w:cs="Calibri"/>
+                <w:sz w:val="22"/>
+                <w:szCs w:val="22"/>
+              </w:rPr>
+            </w:pPr>
+            <w:r>
+              <w:rPr>
+                <w:rFonts w:ascii="Calibri" w:hAnsi="Calibri" w:cs="Calibri"/>
+                <w:sz w:val="22"/>
+                <w:szCs w:val="22"/>
+              </w:rPr>
+              <w:t>Shunt</w:t>
+            </w:r>
+          </w:p>
+        </w:tc>
+        <w:tc>
+          <w:tcPr>
+            <w:tcW w:w="2693" w:type="dxa"/>
+          </w:tcPr>
+          <w:p>
+            <w:pPr>
+              <w:rPr>
+                <w:rFonts w:ascii="Calibri" w:hAnsi="Calibri" w:cs="Calibri"/>
+                <w:sz w:val="22"/>
+                <w:szCs w:val="22"/>
+              </w:rPr>
+            </w:pPr>
+            <w:r>
+              <w:rPr>
+                <w:rFonts w:ascii="Calibri" w:hAnsi="Calibri" w:cs="Calibri"/>
+                <w:sz w:val="22"/>
+                <w:szCs w:val="22"/>
+              </w:rPr>
+              <w:t>Adjacent square</w:t>
+            </w:r>
+          </w:p>
+        </w:tc>
+        <w:tc>
+          <w:tcPr>
+            <w:tcW w:w="3389" w:type="dxa"/>
+          </w:tcPr>
+          <w:p>
+            <w:pPr>
+              <w:rPr>
+                <w:rFonts w:ascii="Calibri" w:hAnsi="Calibri" w:cs="Calibri"/>
+                <w:sz w:val="22"/>
+                <w:szCs w:val="22"/>
+              </w:rPr>
+            </w:pPr>
+            <w:r>
+              <w:rPr>
+                <w:rFonts w:ascii="Calibri" w:hAnsi="Calibri" w:cs="Calibri"/>
+                <w:sz w:val="22"/>
+                <w:szCs w:val="22"/>
+              </w:rPr>
+              <w:t>Shunt fails both bots take 5 damage and remain in original position</w:t>
+            </w:r>
+          </w:p>
+        </w:tc>
+      </w:tr>
+      <w:tr>
+        <w:tc>
+          <w:tcPr>
+            <w:tcW w:w="2122" w:type="dxa"/>
+          </w:tcPr>
+          <w:p>
+            <w:pPr>
+              <w:rPr>
+                <w:rFonts w:ascii="Calibri" w:hAnsi="Calibri" w:cs="Calibri"/>
+                <w:sz w:val="22"/>
+                <w:szCs w:val="22"/>
+              </w:rPr>
+            </w:pPr>
+            <w:r>
+              <w:rPr>
+                <w:rFonts w:ascii="Calibri" w:hAnsi="Calibri" w:cs="Calibri"/>
+                <w:sz w:val="22"/>
+                <w:szCs w:val="22"/>
+              </w:rPr>
+              <w:lastRenderedPageBreak/>
+              <w:t>Shunt</w:t>
+            </w:r>
+          </w:p>
+        </w:tc>
+        <w:tc>
+          <w:tcPr>
+            <w:tcW w:w="1984" w:type="dxa"/>
+          </w:tcPr>
+          <w:p>
+            <w:pPr>
+              <w:rPr>
+                <w:rFonts w:ascii="Calibri" w:hAnsi="Calibri" w:cs="Calibri"/>
+                <w:sz w:val="22"/>
+                <w:szCs w:val="22"/>
+              </w:rPr>
+            </w:pPr>
+            <w:r>
+              <w:rPr>
+                <w:rFonts w:ascii="Calibri" w:hAnsi="Calibri" w:cs="Calibri"/>
+                <w:sz w:val="22"/>
+                <w:szCs w:val="22"/>
+              </w:rPr>
+              <w:t>Shunt</w:t>
+            </w:r>
+          </w:p>
+        </w:tc>
+        <w:tc>
+          <w:tcPr>
+            <w:tcW w:w="2693" w:type="dxa"/>
+          </w:tcPr>
+          <w:p>
+            <w:pPr>
+              <w:rPr>
+                <w:rFonts w:ascii="Calibri" w:hAnsi="Calibri" w:cs="Calibri"/>
+                <w:sz w:val="22"/>
+                <w:szCs w:val="22"/>
+              </w:rPr>
+            </w:pPr>
+            <w:r>
+              <w:rPr>
+                <w:rFonts w:ascii="Calibri" w:hAnsi="Calibri" w:cs="Calibri"/>
+                <w:sz w:val="22"/>
+                <w:szCs w:val="22"/>
+              </w:rPr>
+              <w:t>1 square apart</w:t>
+            </w:r>
+          </w:p>
+        </w:tc>
+        <w:tc>
+          <w:tcPr>
+            <w:tcW w:w="3389" w:type="dxa"/>
+          </w:tcPr>
+          <w:p>
+            <w:pPr>
+              <w:rPr>
+                <w:rFonts w:ascii="Calibri" w:hAnsi="Calibri" w:cs="Calibri"/>
+                <w:sz w:val="22"/>
+                <w:szCs w:val="22"/>
+              </w:rPr>
+            </w:pPr>
+            <w:r>
+              <w:rPr>
+                <w:rFonts w:ascii="Calibri" w:hAnsi="Calibri" w:cs="Calibri"/>
+                <w:sz w:val="22"/>
+                <w:szCs w:val="22"/>
+              </w:rPr>
+              <w:t>Shunt fails both bots take 5 damage and remain in original position</w:t>
+            </w:r>
+          </w:p>
+        </w:tc>
+      </w:tr>
+      <w:tr>
+        <w:tc>
+          <w:tcPr>
+            <w:tcW w:w="2122" w:type="dxa"/>
+          </w:tcPr>
+          <w:p>
+            <w:pPr>
+              <w:rPr>
+                <w:rFonts w:ascii="Calibri" w:hAnsi="Calibri" w:cs="Calibri"/>
+                <w:sz w:val="22"/>
+                <w:szCs w:val="22"/>
+              </w:rPr>
+            </w:pPr>
+            <w:r>
+              <w:rPr>
+                <w:rFonts w:ascii="Calibri" w:hAnsi="Calibri" w:cs="Calibri"/>
+                <w:sz w:val="22"/>
+                <w:szCs w:val="22"/>
+              </w:rPr>
+              <w:t>Shunt</w:t>
+            </w:r>
+          </w:p>
+        </w:tc>
+        <w:tc>
+          <w:tcPr>
+            <w:tcW w:w="1984" w:type="dxa"/>
+          </w:tcPr>
+          <w:p>
+            <w:pPr>
+              <w:rPr>
+                <w:rFonts w:ascii="Calibri" w:hAnsi="Calibri" w:cs="Calibri"/>
+                <w:sz w:val="22"/>
+                <w:szCs w:val="22"/>
+              </w:rPr>
+            </w:pPr>
+            <w:r>
+              <w:rPr>
+                <w:rFonts w:ascii="Calibri" w:hAnsi="Calibri" w:cs="Calibri"/>
+                <w:sz w:val="22"/>
+                <w:szCs w:val="22"/>
+              </w:rPr>
+              <w:t>Backwards</w:t>
+            </w:r>
+          </w:p>
+        </w:tc>
+        <w:tc>
+          <w:tcPr>
+            <w:tcW w:w="2693" w:type="dxa"/>
+          </w:tcPr>
+          <w:p>
+            <w:pPr>
+              <w:rPr>
+                <w:rFonts w:ascii="Calibri" w:hAnsi="Calibri" w:cs="Calibri"/>
+                <w:sz w:val="22"/>
+                <w:szCs w:val="22"/>
+              </w:rPr>
+            </w:pPr>
+            <w:r>
+              <w:rPr>
+                <w:rFonts w:ascii="Calibri" w:hAnsi="Calibri" w:cs="Calibri"/>
+                <w:sz w:val="22"/>
+                <w:szCs w:val="22"/>
+              </w:rPr>
+              <w:t>Adjacent square</w:t>
+            </w:r>
+          </w:p>
+        </w:tc>
+        <w:tc>
+          <w:tcPr>
+            <w:tcW w:w="3389" w:type="dxa"/>
+          </w:tcPr>
+          <w:p>
+            <w:pPr>
+              <w:rPr>
+                <w:rFonts w:ascii="Calibri" w:hAnsi="Calibri" w:cs="Calibri"/>
+                <w:sz w:val="22"/>
+                <w:szCs w:val="22"/>
+              </w:rPr>
+            </w:pPr>
+            <w:r>
+              <w:rPr>
+                <w:rFonts w:ascii="Calibri" w:hAnsi="Calibri" w:cs="Calibri"/>
+                <w:sz w:val="22"/>
+                <w:szCs w:val="22"/>
+              </w:rPr>
+              <w:t xml:space="preserve">Shunt fails neither bot takes damage, your bot moves forward 1 </w:t>
+            </w:r>
+            <w:r>
+              <w:rPr>
+                <w:rFonts w:ascii="Calibri" w:hAnsi="Calibri" w:cs="Calibri"/>
+                <w:sz w:val="22"/>
+                <w:szCs w:val="22"/>
+              </w:rPr>
+              <w:t>square</w:t>
+            </w:r>
+            <w:r>
+              <w:rPr>
+                <w:rFonts w:ascii="Calibri" w:hAnsi="Calibri" w:cs="Calibri"/>
+                <w:sz w:val="22"/>
+                <w:szCs w:val="22"/>
+              </w:rPr>
+              <w:t xml:space="preserve"> and their bot moves backwards 1 square</w:t>
+            </w:r>
+          </w:p>
+        </w:tc>
+      </w:tr>
+      <w:tr>
+        <w:tc>
+          <w:tcPr>
+            <w:tcW w:w="2122" w:type="dxa"/>
+          </w:tcPr>
+          <w:p>
+            <w:pPr>
+              <w:rPr>
+                <w:rFonts w:ascii="Calibri" w:hAnsi="Calibri" w:cs="Calibri"/>
+                <w:sz w:val="22"/>
+                <w:szCs w:val="22"/>
+              </w:rPr>
+            </w:pPr>
+            <w:r>
+              <w:rPr>
+                <w:rFonts w:ascii="Calibri" w:hAnsi="Calibri" w:cs="Calibri"/>
+                <w:sz w:val="22"/>
+                <w:szCs w:val="22"/>
+              </w:rPr>
+              <w:t>Shunt</w:t>
+            </w:r>
+          </w:p>
+        </w:tc>
+        <w:tc>
+          <w:tcPr>
+            <w:tcW w:w="1984" w:type="dxa"/>
+          </w:tcPr>
+          <w:p>
+            <w:pPr>
+              <w:rPr>
+                <w:rFonts w:ascii="Calibri" w:hAnsi="Calibri" w:cs="Calibri"/>
+                <w:sz w:val="22"/>
+                <w:szCs w:val="22"/>
+              </w:rPr>
+            </w:pPr>
+            <w:r>
+              <w:rPr>
+                <w:rFonts w:ascii="Calibri" w:hAnsi="Calibri" w:cs="Calibri"/>
+                <w:sz w:val="22"/>
+                <w:szCs w:val="22"/>
+              </w:rPr>
+              <w:t>Successful f</w:t>
+            </w:r>
+            <w:r>
+              <w:rPr>
+                <w:rFonts w:ascii="Calibri" w:hAnsi="Calibri" w:cs="Calibri"/>
+                <w:sz w:val="22"/>
+                <w:szCs w:val="22"/>
+              </w:rPr>
+              <w:t>lip</w:t>
+            </w:r>
+          </w:p>
+        </w:tc>
+        <w:tc>
+          <w:tcPr>
+            <w:tcW w:w="2693" w:type="dxa"/>
+          </w:tcPr>
+          <w:p>
+            <w:pPr>
+              <w:rPr>
+                <w:rFonts w:ascii="Calibri" w:hAnsi="Calibri" w:cs="Calibri"/>
+                <w:sz w:val="22"/>
+                <w:szCs w:val="22"/>
+              </w:rPr>
+            </w:pPr>
+            <w:r>
+              <w:rPr>
+                <w:rFonts w:ascii="Calibri" w:hAnsi="Calibri" w:cs="Calibri"/>
+                <w:sz w:val="22"/>
+                <w:szCs w:val="22"/>
+              </w:rPr>
+              <w:t>Adjacent square</w:t>
+            </w:r>
+          </w:p>
+        </w:tc>
+        <w:tc>
+          <w:tcPr>
+            <w:tcW w:w="3389" w:type="dxa"/>
+          </w:tcPr>
+          <w:p>
+            <w:pPr>
+              <w:rPr>
+                <w:rFonts w:ascii="Calibri" w:hAnsi="Calibri" w:cs="Calibri"/>
+                <w:sz w:val="22"/>
+                <w:szCs w:val="22"/>
+              </w:rPr>
+            </w:pPr>
+            <w:r>
+              <w:rPr>
+                <w:rFonts w:ascii="Calibri" w:hAnsi="Calibri" w:cs="Calibri"/>
+                <w:sz w:val="22"/>
+                <w:szCs w:val="22"/>
+              </w:rPr>
+              <w:t xml:space="preserve">Your bot takes 5 damage and moves </w:t>
+            </w:r>
+            <w:r>
+              <w:rPr>
+                <w:rFonts w:ascii="Calibri" w:hAnsi="Calibri" w:cs="Calibri"/>
+                <w:sz w:val="22"/>
+                <w:szCs w:val="22"/>
+              </w:rPr>
+              <w:t xml:space="preserve">backwards </w:t>
+            </w:r>
+            <w:r>
+              <w:rPr>
+                <w:rFonts w:ascii="Calibri" w:hAnsi="Calibri" w:cs="Calibri"/>
+                <w:sz w:val="22"/>
+                <w:szCs w:val="22"/>
+              </w:rPr>
+              <w:t xml:space="preserve">1 square, their bot </w:t>
+            </w:r>
+            <w:r>
+              <w:rPr>
+                <w:rFonts w:ascii="Calibri" w:hAnsi="Calibri" w:cs="Calibri"/>
+                <w:sz w:val="22"/>
+                <w:szCs w:val="22"/>
+              </w:rPr>
+              <w:t>is shunted backwards 1 square</w:t>
+            </w:r>
+            <w:r>
+              <w:rPr>
+                <w:rFonts w:ascii="Calibri" w:hAnsi="Calibri" w:cs="Calibri"/>
+                <w:sz w:val="22"/>
+                <w:szCs w:val="22"/>
+              </w:rPr>
+              <w:t>.</w:t>
+            </w:r>
+            <w:r>
+              <w:rPr>
+                <w:rFonts w:ascii="Calibri" w:hAnsi="Calibri" w:cs="Calibri"/>
+                <w:sz w:val="22"/>
+                <w:szCs w:val="22"/>
+              </w:rPr>
+              <w:t xml:space="preserve"> </w:t>
+            </w:r>
+          </w:p>
+        </w:tc>
+      </w:tr>
+      <w:tr>
+        <w:tc>
+          <w:tcPr>
+            <w:tcW w:w="2122" w:type="dxa"/>
+          </w:tcPr>
+          <w:p>
+            <w:pPr>
+              <w:rPr>
+                <w:rFonts w:ascii="Calibri" w:hAnsi="Calibri" w:cs="Calibri"/>
+                <w:sz w:val="22"/>
+                <w:szCs w:val="22"/>
+              </w:rPr>
+            </w:pPr>
+            <w:r>
+              <w:rPr>
+                <w:rFonts w:ascii="Calibri" w:hAnsi="Calibri" w:cs="Calibri"/>
+                <w:sz w:val="22"/>
+                <w:szCs w:val="22"/>
+              </w:rPr>
+              <w:t>Shunt</w:t>
+            </w:r>
+          </w:p>
+        </w:tc>
+        <w:tc>
+          <w:tcPr>
+            <w:tcW w:w="1984" w:type="dxa"/>
+          </w:tcPr>
+          <w:p>
+            <w:pPr>
+              <w:rPr>
+                <w:rFonts w:ascii="Calibri" w:hAnsi="Calibri" w:cs="Calibri"/>
+                <w:sz w:val="22"/>
+                <w:szCs w:val="22"/>
+              </w:rPr>
+            </w:pPr>
+            <w:r>
+              <w:rPr>
+                <w:rFonts w:ascii="Calibri" w:hAnsi="Calibri" w:cs="Calibri"/>
+                <w:sz w:val="22"/>
+                <w:szCs w:val="22"/>
+              </w:rPr>
+              <w:t>Unsuccessful flip</w:t>
+            </w:r>
+          </w:p>
+        </w:tc>
+        <w:tc>
+          <w:tcPr>
+            <w:tcW w:w="2693" w:type="dxa"/>
+          </w:tcPr>
+          <w:p>
+            <w:pPr>
+              <w:rPr>
+                <w:rFonts w:ascii="Calibri" w:hAnsi="Calibri" w:cs="Calibri"/>
+                <w:sz w:val="22"/>
+                <w:szCs w:val="22"/>
+              </w:rPr>
+            </w:pPr>
+            <w:r>
+              <w:rPr>
+                <w:rFonts w:ascii="Calibri" w:hAnsi="Calibri" w:cs="Calibri"/>
+                <w:sz w:val="22"/>
+                <w:szCs w:val="22"/>
+              </w:rPr>
+              <w:t>Adjacent square</w:t>
+            </w:r>
+          </w:p>
+        </w:tc>
+        <w:tc>
+          <w:tcPr>
+            <w:tcW w:w="3389" w:type="dxa"/>
+          </w:tcPr>
+          <w:p>
+            <w:pPr>
+              <w:rPr>
+                <w:rFonts w:ascii="Calibri" w:hAnsi="Calibri" w:cs="Calibri"/>
+                <w:sz w:val="22"/>
+                <w:szCs w:val="22"/>
+              </w:rPr>
+            </w:pPr>
+            <w:r>
+              <w:rPr>
+                <w:rFonts w:ascii="Calibri" w:hAnsi="Calibri" w:cs="Calibri"/>
+                <w:sz w:val="22"/>
+                <w:szCs w:val="22"/>
+              </w:rPr>
+              <w:t xml:space="preserve">Your bot takes 5 damage, their bot is shunted backwards 1 square. </w:t>
+            </w:r>
+          </w:p>
+        </w:tc>
+      </w:tr>
+      <w:tr>
+        <w:tc>
+          <w:tcPr>
+            <w:tcW w:w="2122" w:type="dxa"/>
+          </w:tcPr>
+          <w:p>
+            <w:pPr>
+              <w:rPr>
+                <w:rFonts w:ascii="Calibri" w:hAnsi="Calibri" w:cs="Calibri"/>
+                <w:sz w:val="22"/>
+                <w:szCs w:val="22"/>
+              </w:rPr>
+            </w:pPr>
+            <w:r>
+              <w:rPr>
+                <w:rFonts w:ascii="Calibri" w:hAnsi="Calibri" w:cs="Calibri"/>
+                <w:sz w:val="22"/>
+                <w:szCs w:val="22"/>
+              </w:rPr>
               <w:t>Forwards</w:t>
             </w:r>
           </w:p>
@@ -6062,9 +7598,8 @@
       <w:pPr>
         <w:pStyle w:val="Heading2"/>
       </w:pPr>
-      <w:bookmarkStart w:id="16" w:name="_Toc529516018"/>
-      <w:r>
-        <w:lastRenderedPageBreak/>
+      <w:bookmarkStart w:id="16" w:name="_Toc529782257"/>
+      <w:r>
         <w:t>Moves matrix when opponent is flipped</w:t>
       </w:r>
       <w:bookmarkEnd w:id="16"/>
@@ -6557,39 +8092,142 @@
       <w:pPr>
         <w:pStyle w:val="Heading2"/>
       </w:pPr>
-      <w:bookmarkStart w:id="17" w:name="_Toc529516019"/>
+      <w:bookmarkStart w:id="17" w:name="_Toc529782258"/>
       <w:r>
         <w:t>Other considerations</w:t>
       </w:r>
       <w:bookmarkEnd w:id="17"/>
     </w:p>
     <w:p>
-      <w:r>
+      <w:pPr>
+        <w:pStyle w:val="ListParagraph"/>
+        <w:numPr>
+          <w:ilvl w:val="0"/>
+          <w:numId w:val="19"/>
+        </w:numPr>
+        <w:rPr>
+          <w:szCs w:val="20"/>
+        </w:rPr>
+      </w:pPr>
+      <w:r>
+        <w:rPr>
+          <w:szCs w:val="20"/>
+        </w:rPr>
         <w:t xml:space="preserve">If you attempt a flamethrower attack but your fuel supply is exhausted the move will fail and you waste the move.   </w:t>
       </w:r>
     </w:p>
-    <w:p/>
-    <w:p>
-      <w:r>
+    <w:p>
+      <w:pPr>
+        <w:pStyle w:val="ListParagraph"/>
+        <w:numPr>
+          <w:ilvl w:val="0"/>
+          <w:numId w:val="19"/>
+        </w:numPr>
+        <w:rPr>
+          <w:szCs w:val="20"/>
+        </w:rPr>
+      </w:pPr>
+      <w:r>
+        <w:rPr>
+          <w:szCs w:val="20"/>
+        </w:rPr>
         <w:t>If you attempt a flip but you have zero flips remaining the move will fail and you waste the move.</w:t>
       </w:r>
     </w:p>
-    <w:p/>
-    <w:p>
-      <w:r>
-        <w:t>If you attempt a shunt but have less than 5 health then your bot will die and forfeit the match.</w:t>
-      </w:r>
-    </w:p>
-    <w:p/>
-    <w:p>
-      <w:r>
+    <w:p>
+      <w:pPr>
+        <w:pStyle w:val="ListParagraph"/>
+        <w:numPr>
+          <w:ilvl w:val="0"/>
+          <w:numId w:val="19"/>
+        </w:numPr>
+        <w:rPr>
+          <w:szCs w:val="20"/>
+        </w:rPr>
+      </w:pPr>
+      <w:r>
+        <w:rPr>
+          <w:szCs w:val="20"/>
+        </w:rPr>
+        <w:t xml:space="preserve">If you </w:t>
+      </w:r>
+      <w:r>
+        <w:rPr>
+          <w:szCs w:val="20"/>
+        </w:rPr>
+        <w:t xml:space="preserve">successfully </w:t>
+      </w:r>
+      <w:r>
+        <w:rPr>
+          <w:szCs w:val="20"/>
+        </w:rPr>
+        <w:t xml:space="preserve">shunt </w:t>
+      </w:r>
+      <w:r>
+        <w:rPr>
+          <w:szCs w:val="20"/>
+        </w:rPr>
+        <w:t xml:space="preserve">an opponent </w:t>
+      </w:r>
+      <w:r>
+        <w:rPr>
+          <w:szCs w:val="20"/>
+        </w:rPr>
+        <w:t xml:space="preserve">but have less than 5 health then your bot will die and </w:t>
+      </w:r>
+      <w:r>
+        <w:rPr>
+          <w:szCs w:val="20"/>
+        </w:rPr>
+        <w:t xml:space="preserve">you could </w:t>
+      </w:r>
+      <w:r>
+        <w:rPr>
+          <w:szCs w:val="20"/>
+        </w:rPr>
+        <w:t>forfeit the match.</w:t>
+      </w:r>
+    </w:p>
+    <w:p>
+      <w:pPr>
+        <w:pStyle w:val="ListParagraph"/>
+        <w:numPr>
+          <w:ilvl w:val="0"/>
+          <w:numId w:val="19"/>
+        </w:numPr>
+        <w:rPr>
+          <w:szCs w:val="20"/>
+        </w:rPr>
+      </w:pPr>
+      <w:r>
+        <w:rPr>
+          <w:szCs w:val="20"/>
+        </w:rPr>
         <w:t>If you attempt any move or attack while flipped it will fail.</w:t>
       </w:r>
     </w:p>
-    <w:p/>
-    <w:p>
-      <w:r>
-        <w:t>If you are flipped but your remaining flips are 0 then you cannot self-right and are at the mercy of your opponent because all moves will fail.</w:t>
+    <w:p>
+      <w:pPr>
+        <w:pStyle w:val="ListParagraph"/>
+        <w:numPr>
+          <w:ilvl w:val="0"/>
+          <w:numId w:val="19"/>
+        </w:numPr>
+        <w:rPr>
+          <w:szCs w:val="20"/>
+        </w:rPr>
+      </w:pPr>
+      <w:r>
+        <w:rPr>
+          <w:szCs w:val="20"/>
+        </w:rPr>
+        <w:t>If you are flipped but your remaining flips are 0 then you cannot self-right and ar</w:t>
+      </w:r>
+      <w:r>
+        <w:rPr>
+          <w:szCs w:val="20"/>
+        </w:rPr>
+        <w:t>e at the mercy of your opponent.</w:t>
       </w:r>
     </w:p>
     <w:sectPr>
@@ -8894,6 +10532,119 @@
     </w:lvl>
   </w:abstractNum>
   <w:abstractNum w:abstractNumId="17" w15:restartNumberingAfterBreak="0">
+    <w:nsid w:val="762073E1"/>
+    <w:multiLevelType w:val="hybridMultilevel"/>
+    <w:tmpl w:val="7DBAB990"/>
+    <w:lvl w:ilvl="0" w:tplc="08090001">
+      <w:start w:val="1"/>
+      <w:numFmt w:val="bullet"/>
+      <w:lvlText w:val=""/>
+      <w:lvlJc w:val="left"/>
+      <w:pPr>
+        <w:ind w:left="720" w:hanging="360"/>
+      </w:pPr>
+      <w:rPr>
+        <w:rFonts w:ascii="Symbol" w:hAnsi="Symbol" w:hint="default"/>
+      </w:rPr>
+    </w:lvl>
+    <w:lvl w:ilvl="1" w:tplc="08090003" w:tentative="1">
+      <w:start w:val="1"/>
+      <w:numFmt w:val="bullet"/>
+      <w:lvlText w:val="o"/>
+      <w:lvlJc w:val="left"/>
+      <w:pPr>
+        <w:ind w:left="1440" w:hanging="360"/>
+      </w:pPr>
+      <w:rPr>
+        <w:rFonts w:ascii="Courier New" w:hAnsi="Courier New" w:cs="Courier New" w:hint="default"/>
+      </w:rPr>
+    </w:lvl>
+    <w:lvl w:ilvl="2" w:tplc="08090005" w:tentative="1">
+      <w:start w:val="1"/>
+      <w:numFmt w:val="bullet"/>
+      <w:lvlText w:val=""/>
+      <w:lvlJc w:val="left"/>
+      <w:pPr>
+        <w:ind w:left="2160" w:hanging="360"/>
+      </w:pPr>
+      <w:rPr>
+        <w:rFonts w:ascii="Wingdings" w:hAnsi="Wingdings" w:hint="default"/>
+      </w:rPr>
+    </w:lvl>
+    <w:lvl w:ilvl="3" w:tplc="08090001" w:tentative="1">
+      <w:start w:val="1"/>
+      <w:numFmt w:val="bullet"/>
+      <w:lvlText w:val=""/>
+      <w:lvlJc w:val="left"/>
+      <w:pPr>
+        <w:ind w:left="2880" w:hanging="360"/>
+      </w:pPr>
+      <w:rPr>
+        <w:rFonts w:ascii="Symbol" w:hAnsi="Symbol" w:hint="default"/>
+      </w:rPr>
+    </w:lvl>
+    <w:lvl w:ilvl="4" w:tplc="08090003" w:tentative="1">
+      <w:start w:val="1"/>
+      <w:numFmt w:val="bullet"/>
+      <w:lvlText w:val="o"/>
+      <w:lvlJc w:val="left"/>
+      <w:pPr>
+        <w:ind w:left="3600" w:hanging="360"/>
+      </w:pPr>
+      <w:rPr>
+        <w:rFonts w:ascii="Courier New" w:hAnsi="Courier New" w:cs="Courier New" w:hint="default"/>
+      </w:rPr>
+    </w:lvl>
+    <w:lvl w:ilvl="5" w:tplc="08090005" w:tentative="1">
+      <w:start w:val="1"/>
+      <w:numFmt w:val="bullet"/>
+      <w:lvlText w:val=""/>
+      <w:lvlJc w:val="left"/>
+      <w:pPr>
+        <w:ind w:left="4320" w:hanging="360"/>
+      </w:pPr>
+      <w:rPr>
+        <w:rFonts w:ascii="Wingdings" w:hAnsi="Wingdings" w:hint="default"/>
+      </w:rPr>
+    </w:lvl>
+    <w:lvl w:ilvl="6" w:tplc="08090001" w:tentative="1">
+      <w:start w:val="1"/>
+      <w:numFmt w:val="bullet"/>
+      <w:lvlText w:val=""/>
+      <w:lvlJc w:val="left"/>
+      <w:pPr>
+        <w:ind w:left="5040" w:hanging="360"/>
+      </w:pPr>
+      <w:rPr>
+        <w:rFonts w:ascii="Symbol" w:hAnsi="Symbol" w:hint="default"/>
+      </w:rPr>
+    </w:lvl>
+    <w:lvl w:ilvl="7" w:tplc="08090003" w:tentative="1">
+      <w:start w:val="1"/>
+      <w:numFmt w:val="bullet"/>
+      <w:lvlText w:val="o"/>
+      <w:lvlJc w:val="left"/>
+      <w:pPr>
+        <w:ind w:left="5760" w:hanging="360"/>
+      </w:pPr>
+      <w:rPr>
+        <w:rFonts w:ascii="Courier New" w:hAnsi="Courier New" w:cs="Courier New" w:hint="default"/>
+      </w:rPr>
+    </w:lvl>
+    <w:lvl w:ilvl="8" w:tplc="08090005" w:tentative="1">
+      <w:start w:val="1"/>
+      <w:numFmt w:val="bullet"/>
+      <w:lvlText w:val=""/>
+      <w:lvlJc w:val="left"/>
+      <w:pPr>
+        <w:ind w:left="6480" w:hanging="360"/>
+      </w:pPr>
+      <w:rPr>
+        <w:rFonts w:ascii="Wingdings" w:hAnsi="Wingdings" w:hint="default"/>
+      </w:rPr>
+    </w:lvl>
+  </w:abstractNum>
+  <w:abstractNum w:abstractNumId="18" w15:restartNumberingAfterBreak="0">
     <w:nsid w:val="7CC02FAB"/>
     <w:multiLevelType w:val="multilevel"/>
     <w:tmpl w:val="D304D050"/>
@@ -9079,7 +10830,7 @@
     <w:abstractNumId w:val="12"/>
   </w:num>
   <w:num w:numId="10">
-    <w:abstractNumId w:val="17"/>
+    <w:abstractNumId w:val="18"/>
   </w:num>
   <w:num w:numId="11">
     <w:abstractNumId w:val="3"/>
@@ -9104,6 +10855,9 @@
   </w:num>
   <w:num w:numId="18">
     <w:abstractNumId w:val="14"/>
+  </w:num>
+  <w:num w:numId="19">
+    <w:abstractNumId w:val="17"/>
   </w:num>
 </w:numbering>
 </file>
@@ -10271,7 +12025,7 @@
 </file>
 
 <file path=customXml/itemProps1.xml><?xml version="1.0" encoding="utf-8"?>
-<ds:datastoreItem xmlns:ds="http://schemas.openxmlformats.org/officeDocument/2006/customXml" ds:itemID="{6D6266F4-3232-4F33-8060-7C811DC718FD}">
+<ds:datastoreItem xmlns:ds="http://schemas.openxmlformats.org/officeDocument/2006/customXml" ds:itemID="{5E2910EB-39E6-4F62-92C0-23F0B706D27F}">
   <ds:schemaRefs>
     <ds:schemaRef ds:uri="http://schemas.openxmlformats.org/officeDocument/2006/bibliography"/>
   </ds:schemaRefs>

</xml_diff>